<commit_message>
Atualizações no arquivo.doc e pdf com a versão final
</commit_message>
<xml_diff>
--- a/Projeto Pratico Etapa 1_Versao Final_v2.docx
+++ b/Projeto Pratico Etapa 1_Versao Final_v2.docx
@@ -52,12 +52,12 @@
           <wp:inline distB="0" distT="0" distL="0" distR="0">
             <wp:extent cx="5760085" cy="613410"/>
             <wp:effectExtent b="0" l="0" r="0" t="0"/>
-            <wp:docPr descr="A blue square with white lines&#10;&#10;AI-generated content may be incorrect." id="18" name="image4.png"/>
+            <wp:docPr descr="A blue square with white lines&#10;&#10;AI-generated content may be incorrect." id="18" name="image2.png"/>
             <a:graphic>
               <a:graphicData uri="http://schemas.openxmlformats.org/drawingml/2006/picture">
                 <pic:pic>
                   <pic:nvPicPr>
-                    <pic:cNvPr descr="A blue square with white lines&#10;&#10;AI-generated content may be incorrect." id="0" name="image4.png"/>
+                    <pic:cNvPr descr="A blue square with white lines&#10;&#10;AI-generated content may be incorrect." id="0" name="image2.png"/>
                     <pic:cNvPicPr preferRelativeResize="0"/>
                   </pic:nvPicPr>
                   <pic:blipFill>
@@ -754,6 +754,33 @@
     </w:p>
     <w:p>
       <w:pPr>
+        <w:keepNext w:val="0"/>
+        <w:keepLines w:val="0"/>
+        <w:pageBreakBefore w:val="0"/>
+        <w:widowControl w:val="1"/>
+        <w:pBdr>
+          <w:top w:space="0" w:sz="0" w:val="nil"/>
+          <w:left w:space="0" w:sz="0" w:val="nil"/>
+          <w:bottom w:space="0" w:sz="0" w:val="nil"/>
+          <w:right w:space="0" w:sz="0" w:val="nil"/>
+          <w:between w:space="0" w:sz="0" w:val="nil"/>
+        </w:pBdr>
+        <w:shd w:fill="auto" w:val="clear"/>
+        <w:spacing w:after="0" w:before="0" w:line="240" w:lineRule="auto"/>
+        <w:ind w:left="0" w:right="0" w:firstLine="0"/>
+        <w:jc w:val="both"/>
+        <w:rPr>
+          <w:rFonts w:ascii="Times New Roman" w:cs="Times New Roman" w:eastAsia="Times New Roman" w:hAnsi="Times New Roman"/>
+        </w:rPr>
+      </w:pPr>
+      <w:r>
+        <w:rPr>
+          <w:rtl w:val="0"/>
+        </w:rPr>
+      </w:r>
+    </w:p>
+    <w:p>
+      <w:pPr>
         <w:pStyle w:val="Heading1"/>
         <w:rPr>
           <w:rFonts w:ascii="Times New Roman" w:cs="Times New Roman" w:eastAsia="Times New Roman" w:hAnsi="Times New Roman"/>
@@ -831,7 +858,55 @@
           <w:vertAlign w:val="baseline"/>
           <w:rtl w:val="0"/>
         </w:rPr>
-        <w:t xml:space="preserve">A análise de sentimentos tem se tornado uma ferramenta essencial para compreender as opiniões e percepções dos consumidores em relação a produtos e serviços, especialmente no contexto do e-commerce. Neste trabalho, será realizada uma investigação aprofundada utilizando o Córpus "B2W-Reviews01.csv", disponibilizado pelas Lojas Americanas. Através da análise das avaliações contidas neste Córpus, buscamos não apenas classificar os sentimentos expressos pelos consumidores, mas também explorar as nuances dessas opiniões, a fim de identificar padrões e tendências que podem informar estratégias de marketing e desenvolvimento de produtos. Este estudo pretende contribuir para uma compreensão mais profunda das dinâmicas de consumo na era digital, revelando insights que podem beneficiar tanto as empresas quanto os consumidores.</w:t>
+        <w:t xml:space="preserve">A análise de sentimentos tem se tornado uma ferramenta essencial para compreender as opiniões e percepções dos consumidores em relação a produtos e serviços, especialmente no contexto do e-commerce. Neste trabalho, será realizada uma investigação aprofundada utilizando o C</w:t>
+      </w:r>
+      <w:r>
+        <w:rPr>
+          <w:rFonts w:ascii="Times New Roman" w:cs="Times New Roman" w:eastAsia="Times New Roman" w:hAnsi="Times New Roman"/>
+          <w:rtl w:val="0"/>
+        </w:rPr>
+        <w:t xml:space="preserve">o</w:t>
+      </w:r>
+      <w:r>
+        <w:rPr>
+          <w:rFonts w:ascii="Times New Roman" w:cs="Times New Roman" w:eastAsia="Times New Roman" w:hAnsi="Times New Roman"/>
+          <w:b w:val="0"/>
+          <w:i w:val="0"/>
+          <w:smallCaps w:val="0"/>
+          <w:strike w:val="0"/>
+          <w:color w:val="000000"/>
+          <w:sz w:val="22"/>
+          <w:szCs w:val="22"/>
+          <w:u w:val="none"/>
+          <w:shd w:fill="auto" w:val="clear"/>
+          <w:vertAlign w:val="baseline"/>
+          <w:rtl w:val="0"/>
+        </w:rPr>
+        <w:t xml:space="preserve">rpus "B2W-Reviews01.csv", disponibilizado pelas Lojas Americanas. Através da análise das avaliações contidas neste C</w:t>
+      </w:r>
+      <w:r>
+        <w:rPr>
+          <w:rFonts w:ascii="Times New Roman" w:cs="Times New Roman" w:eastAsia="Times New Roman" w:hAnsi="Times New Roman"/>
+          <w:rtl w:val="0"/>
+        </w:rPr>
+        <w:t xml:space="preserve">o</w:t>
+      </w:r>
+      <w:r>
+        <w:rPr>
+          <w:rFonts w:ascii="Times New Roman" w:cs="Times New Roman" w:eastAsia="Times New Roman" w:hAnsi="Times New Roman"/>
+          <w:b w:val="0"/>
+          <w:i w:val="0"/>
+          <w:smallCaps w:val="0"/>
+          <w:strike w:val="0"/>
+          <w:color w:val="000000"/>
+          <w:sz w:val="22"/>
+          <w:szCs w:val="22"/>
+          <w:u w:val="none"/>
+          <w:shd w:fill="auto" w:val="clear"/>
+          <w:vertAlign w:val="baseline"/>
+          <w:rtl w:val="0"/>
+        </w:rPr>
+        <w:t xml:space="preserve">rpus, buscamos não apenas classificar os sentimentos expressos pelos consumidores, mas também explorar as nuances dessas opiniões, a fim de identificar padrões e tendências que podem informar estratégias de marketing e desenvolvimento de produtos. Este estudo pretende contribuir para uma compreensão mais profunda das dinâmicas de consumo na era digital, revelando insights que podem beneficiar tanto as empresas quanto os consumidores.</w:t>
       </w:r>
     </w:p>
     <w:p>
@@ -1455,7 +1530,7 @@
           <w:szCs w:val="24"/>
           <w:rtl w:val="0"/>
         </w:rPr>
-        <w:t xml:space="preserve">3 Informações sobre o Córpus Escolhido</w:t>
+        <w:t xml:space="preserve">3 Informações sobre o Corpus Escolhido</w:t>
       </w:r>
     </w:p>
     <w:p>
@@ -1541,7 +1616,55 @@
           <w:vertAlign w:val="baseline"/>
           <w:rtl w:val="0"/>
         </w:rPr>
-        <w:t xml:space="preserve">O Córpus escolhido para o desenvolvimento do presente trabalho corresponde a base de dados e informações “B2W-Reviews01.csv” disponibilizada pelas Lojas Americanas. Tal base de dados e informações encontra-se disponível no Github oficial das Americanas-tech</w:t>
+        <w:t xml:space="preserve">O C</w:t>
+      </w:r>
+      <w:r>
+        <w:rPr>
+          <w:rFonts w:ascii="Times New Roman" w:cs="Times New Roman" w:eastAsia="Times New Roman" w:hAnsi="Times New Roman"/>
+          <w:rtl w:val="0"/>
+        </w:rPr>
+        <w:t xml:space="preserve">o</w:t>
+      </w:r>
+      <w:r>
+        <w:rPr>
+          <w:rFonts w:ascii="Times New Roman" w:cs="Times New Roman" w:eastAsia="Times New Roman" w:hAnsi="Times New Roman"/>
+          <w:b w:val="0"/>
+          <w:i w:val="0"/>
+          <w:smallCaps w:val="0"/>
+          <w:strike w:val="0"/>
+          <w:color w:val="000000"/>
+          <w:sz w:val="22"/>
+          <w:szCs w:val="22"/>
+          <w:u w:val="none"/>
+          <w:shd w:fill="auto" w:val="clear"/>
+          <w:vertAlign w:val="baseline"/>
+          <w:rtl w:val="0"/>
+        </w:rPr>
+        <w:t xml:space="preserve">rpus escolhido para o desenvolvimento do presente trabalho corresponde </w:t>
+      </w:r>
+      <w:r>
+        <w:rPr>
+          <w:rFonts w:ascii="Times New Roman" w:cs="Times New Roman" w:eastAsia="Times New Roman" w:hAnsi="Times New Roman"/>
+          <w:rtl w:val="0"/>
+        </w:rPr>
+        <w:t xml:space="preserve">à</w:t>
+      </w:r>
+      <w:r>
+        <w:rPr>
+          <w:rFonts w:ascii="Times New Roman" w:cs="Times New Roman" w:eastAsia="Times New Roman" w:hAnsi="Times New Roman"/>
+          <w:b w:val="0"/>
+          <w:i w:val="0"/>
+          <w:smallCaps w:val="0"/>
+          <w:strike w:val="0"/>
+          <w:color w:val="000000"/>
+          <w:sz w:val="22"/>
+          <w:szCs w:val="22"/>
+          <w:u w:val="none"/>
+          <w:shd w:fill="auto" w:val="clear"/>
+          <w:vertAlign w:val="baseline"/>
+          <w:rtl w:val="0"/>
+        </w:rPr>
+        <w:t xml:space="preserve"> base de dados e informações “B2W-Reviews01.csv” disponibilizada pelas Lojas Americanas. Tal base de dados e informações encontra-se disponível no Github oficial das Americanas-tech</w:t>
       </w:r>
       <w:r>
         <w:rPr>
@@ -1574,7 +1697,103 @@
           <w:vertAlign w:val="baseline"/>
           <w:rtl w:val="0"/>
         </w:rPr>
-        <w:t xml:space="preserve">, e corresponde a um Córpus aberto de avaliações de produtos ofertados pelas Lojas Americanas na sua plataforma de e-commerce. Este Córpus contempla mais de 130 mil avaliações de clientes, as quais foram coletadas do site Americanas.com entre os meses de janeiro e maio de 2018. Adicionalmente, este Córpus oferece informações importantes para a análise exploratória de dados contemplando o perfil do avaliador, como gênero, idade e localização geográfica. O Córpus também apresenta duas diferentes taxas de avaliação providas por clientes, dentre as quais se destacam:</w:t>
+        <w:t xml:space="preserve">, e corresponde a um C</w:t>
+      </w:r>
+      <w:r>
+        <w:rPr>
+          <w:rFonts w:ascii="Times New Roman" w:cs="Times New Roman" w:eastAsia="Times New Roman" w:hAnsi="Times New Roman"/>
+          <w:rtl w:val="0"/>
+        </w:rPr>
+        <w:t xml:space="preserve">o</w:t>
+      </w:r>
+      <w:r>
+        <w:rPr>
+          <w:rFonts w:ascii="Times New Roman" w:cs="Times New Roman" w:eastAsia="Times New Roman" w:hAnsi="Times New Roman"/>
+          <w:b w:val="0"/>
+          <w:i w:val="0"/>
+          <w:smallCaps w:val="0"/>
+          <w:strike w:val="0"/>
+          <w:color w:val="000000"/>
+          <w:sz w:val="22"/>
+          <w:szCs w:val="22"/>
+          <w:u w:val="none"/>
+          <w:shd w:fill="auto" w:val="clear"/>
+          <w:vertAlign w:val="baseline"/>
+          <w:rtl w:val="0"/>
+        </w:rPr>
+        <w:t xml:space="preserve">rpus aberto de avaliações de produtos ofertados pelas Lojas Americanas na sua plataforma de e-commerce. Este C</w:t>
+      </w:r>
+      <w:r>
+        <w:rPr>
+          <w:rFonts w:ascii="Times New Roman" w:cs="Times New Roman" w:eastAsia="Times New Roman" w:hAnsi="Times New Roman"/>
+          <w:rtl w:val="0"/>
+        </w:rPr>
+        <w:t xml:space="preserve">o</w:t>
+      </w:r>
+      <w:r>
+        <w:rPr>
+          <w:rFonts w:ascii="Times New Roman" w:cs="Times New Roman" w:eastAsia="Times New Roman" w:hAnsi="Times New Roman"/>
+          <w:b w:val="0"/>
+          <w:i w:val="0"/>
+          <w:smallCaps w:val="0"/>
+          <w:strike w:val="0"/>
+          <w:color w:val="000000"/>
+          <w:sz w:val="22"/>
+          <w:szCs w:val="22"/>
+          <w:u w:val="none"/>
+          <w:shd w:fill="auto" w:val="clear"/>
+          <w:vertAlign w:val="baseline"/>
+          <w:rtl w:val="0"/>
+        </w:rPr>
+        <w:t xml:space="preserve">rpus contempla mais de 130 mil avaliações de clientes, as quais foram coletadas do site Americanas.com entre os meses de janeiro e maio de 2018. Adicionalmente, este C</w:t>
+      </w:r>
+      <w:r>
+        <w:rPr>
+          <w:rFonts w:ascii="Times New Roman" w:cs="Times New Roman" w:eastAsia="Times New Roman" w:hAnsi="Times New Roman"/>
+          <w:rtl w:val="0"/>
+        </w:rPr>
+        <w:t xml:space="preserve">o</w:t>
+      </w:r>
+      <w:r>
+        <w:rPr>
+          <w:rFonts w:ascii="Times New Roman" w:cs="Times New Roman" w:eastAsia="Times New Roman" w:hAnsi="Times New Roman"/>
+          <w:b w:val="0"/>
+          <w:i w:val="0"/>
+          <w:smallCaps w:val="0"/>
+          <w:strike w:val="0"/>
+          <w:color w:val="000000"/>
+          <w:sz w:val="22"/>
+          <w:szCs w:val="22"/>
+          <w:u w:val="none"/>
+          <w:shd w:fill="auto" w:val="clear"/>
+          <w:vertAlign w:val="baseline"/>
+          <w:rtl w:val="0"/>
+        </w:rPr>
+        <w:t xml:space="preserve">rpus oferece informações importantes para a análise exploratória de dados contemplando o perfil do avaliador, como gênero, idade e localização geográfica. O C</w:t>
+      </w:r>
+      <w:r>
+        <w:rPr>
+          <w:rFonts w:ascii="Times New Roman" w:cs="Times New Roman" w:eastAsia="Times New Roman" w:hAnsi="Times New Roman"/>
+          <w:rtl w:val="0"/>
+        </w:rPr>
+        <w:t xml:space="preserve">o</w:t>
+      </w:r>
+      <w:r>
+        <w:rPr>
+          <w:rFonts w:ascii="Times New Roman" w:cs="Times New Roman" w:eastAsia="Times New Roman" w:hAnsi="Times New Roman"/>
+          <w:b w:val="0"/>
+          <w:i w:val="0"/>
+          <w:smallCaps w:val="0"/>
+          <w:strike w:val="0"/>
+          <w:color w:val="000000"/>
+          <w:sz w:val="22"/>
+          <w:szCs w:val="22"/>
+          <w:u w:val="none"/>
+          <w:shd w:fill="auto" w:val="clear"/>
+          <w:vertAlign w:val="baseline"/>
+          <w:rtl w:val="0"/>
+        </w:rPr>
+        <w:t xml:space="preserve">rpus também apresenta duas diferentes taxas de avaliação providas por clientes, dentre as quais se destacam:</w:t>
       </w:r>
     </w:p>
     <w:p>
@@ -1622,7 +1841,7 @@
         <w:widowControl w:val="1"/>
         <w:numPr>
           <w:ilvl w:val="0"/>
-          <w:numId w:val="4"/>
+          <w:numId w:val="3"/>
         </w:numPr>
         <w:pBdr>
           <w:top w:space="0" w:sz="0" w:val="nil"/>
@@ -1675,7 +1894,7 @@
         <w:widowControl w:val="1"/>
         <w:numPr>
           <w:ilvl w:val="0"/>
-          <w:numId w:val="4"/>
+          <w:numId w:val="3"/>
         </w:numPr>
         <w:pBdr>
           <w:top w:space="0" w:sz="0" w:val="nil"/>
@@ -1825,12 +2044,12 @@
           <wp:inline distB="0" distT="0" distL="0" distR="0">
             <wp:extent cx="5734050" cy="3824286"/>
             <wp:effectExtent b="0" l="0" r="0" t="0"/>
-            <wp:docPr descr="A screenshot of a computer&#10;&#10;AI-generated content may be incorrect." id="20" name="image11.png"/>
+            <wp:docPr descr="A screenshot of a computer&#10;&#10;AI-generated content may be incorrect." id="20" name="image8.png"/>
             <a:graphic>
               <a:graphicData uri="http://schemas.openxmlformats.org/drawingml/2006/picture">
                 <pic:pic>
                   <pic:nvPicPr>
-                    <pic:cNvPr descr="A screenshot of a computer&#10;&#10;AI-generated content may be incorrect." id="0" name="image11.png"/>
+                    <pic:cNvPr descr="A screenshot of a computer&#10;&#10;AI-generated content may be incorrect." id="0" name="image8.png"/>
                     <pic:cNvPicPr preferRelativeResize="0"/>
                   </pic:nvPicPr>
                   <pic:blipFill>
@@ -1892,6 +2111,23 @@
       </w:pPr>
       <w:r>
         <w:rPr>
+          <w:rtl w:val="0"/>
+        </w:rPr>
+      </w:r>
+    </w:p>
+    <w:p>
+      <w:pPr>
+        <w:pStyle w:val="Heading1"/>
+        <w:rPr>
+          <w:rFonts w:ascii="Times New Roman" w:cs="Times New Roman" w:eastAsia="Times New Roman" w:hAnsi="Times New Roman"/>
+          <w:b w:val="1"/>
+          <w:color w:val="000000"/>
+          <w:sz w:val="24"/>
+          <w:szCs w:val="24"/>
+        </w:rPr>
+      </w:pPr>
+      <w:r>
+        <w:rPr>
           <w:rFonts w:ascii="Times New Roman" w:cs="Times New Roman" w:eastAsia="Times New Roman" w:hAnsi="Times New Roman"/>
           <w:b w:val="1"/>
           <w:color w:val="000000"/>
@@ -2170,7 +2406,7 @@
         <w:widowControl w:val="1"/>
         <w:numPr>
           <w:ilvl w:val="0"/>
-          <w:numId w:val="1"/>
+          <w:numId w:val="2"/>
         </w:numPr>
         <w:pBdr>
           <w:top w:space="0" w:sz="0" w:val="nil"/>
@@ -2223,7 +2459,7 @@
         <w:widowControl w:val="1"/>
         <w:numPr>
           <w:ilvl w:val="0"/>
-          <w:numId w:val="1"/>
+          <w:numId w:val="2"/>
         </w:numPr>
         <w:pBdr>
           <w:top w:space="0" w:sz="0" w:val="nil"/>
@@ -2276,7 +2512,7 @@
         <w:widowControl w:val="1"/>
         <w:numPr>
           <w:ilvl w:val="0"/>
-          <w:numId w:val="1"/>
+          <w:numId w:val="2"/>
         </w:numPr>
         <w:pBdr>
           <w:top w:space="0" w:sz="0" w:val="nil"/>
@@ -2329,7 +2565,7 @@
         <w:widowControl w:val="1"/>
         <w:numPr>
           <w:ilvl w:val="0"/>
-          <w:numId w:val="1"/>
+          <w:numId w:val="2"/>
         </w:numPr>
         <w:pBdr>
           <w:top w:space="0" w:sz="0" w:val="nil"/>
@@ -2382,7 +2618,7 @@
         <w:widowControl w:val="1"/>
         <w:numPr>
           <w:ilvl w:val="0"/>
-          <w:numId w:val="1"/>
+          <w:numId w:val="2"/>
         </w:numPr>
         <w:pBdr>
           <w:top w:space="0" w:sz="0" w:val="nil"/>
@@ -2550,12 +2786,12 @@
           <wp:inline distB="0" distT="0" distL="0" distR="0">
             <wp:extent cx="5760085" cy="2933700"/>
             <wp:effectExtent b="0" l="0" r="0" t="0"/>
-            <wp:docPr descr="A close up of words&#10;&#10;AI-generated content may be incorrect." id="19" name="image9.png"/>
+            <wp:docPr descr="A close up of words&#10;&#10;AI-generated content may be incorrect." id="19" name="image5.png"/>
             <a:graphic>
               <a:graphicData uri="http://schemas.openxmlformats.org/drawingml/2006/picture">
                 <pic:pic>
                   <pic:nvPicPr>
-                    <pic:cNvPr descr="A close up of words&#10;&#10;AI-generated content may be incorrect." id="0" name="image9.png"/>
+                    <pic:cNvPr descr="A close up of words&#10;&#10;AI-generated content may be incorrect." id="0" name="image5.png"/>
                     <pic:cNvPicPr preferRelativeResize="0"/>
                   </pic:nvPicPr>
                   <pic:blipFill>
@@ -2772,7 +3008,31 @@
           <w:vertAlign w:val="baseline"/>
           <w:rtl w:val="0"/>
         </w:rPr>
-        <w:t xml:space="preserve">Em projetos de análise de sentimentos, a etapa de remoção de stop words é uma etapa fundamental do pré-processamento de texto. Via de regra, as stop words correspondem a palavras que, em geral, não agregam significado relevante ao contexto do texto quando analisado em um modelo de análise de sentimentos. No Córpus utilizado para o desenvolvimento deste trabalho foram identificadas 177 diferentes stop words. Ao efetuarmos uma análise detalhada de cada stop word, entendemos que a única stop word que deveria ser mantida correspondia a palavra “Não”, dado que tal stop word foi comumente utilizada pelos consumidores para expressar um sentimento negativo referente a um determinado produto. No processo de remoção de stop words foram consideradas as funcionalidades providas pela biblioteca NLTK.</w:t>
+        <w:t xml:space="preserve">Em projetos de análise de sentimentos, a etapa de remoção de stop words é uma etapa fundamental do pré-processamento de texto. Via de regra, as stop words correspondem a palavras que, em geral, não agregam significado relevante ao contexto do texto quando analisado em um modelo de análise de sentimentos. No C</w:t>
+      </w:r>
+      <w:r>
+        <w:rPr>
+          <w:rFonts w:ascii="Times New Roman" w:cs="Times New Roman" w:eastAsia="Times New Roman" w:hAnsi="Times New Roman"/>
+          <w:rtl w:val="0"/>
+        </w:rPr>
+        <w:t xml:space="preserve">o</w:t>
+      </w:r>
+      <w:r>
+        <w:rPr>
+          <w:rFonts w:ascii="Times New Roman" w:cs="Times New Roman" w:eastAsia="Times New Roman" w:hAnsi="Times New Roman"/>
+          <w:b w:val="0"/>
+          <w:i w:val="0"/>
+          <w:smallCaps w:val="0"/>
+          <w:strike w:val="0"/>
+          <w:color w:val="000000"/>
+          <w:sz w:val="22"/>
+          <w:szCs w:val="22"/>
+          <w:u w:val="none"/>
+          <w:shd w:fill="auto" w:val="clear"/>
+          <w:vertAlign w:val="baseline"/>
+          <w:rtl w:val="0"/>
+        </w:rPr>
+        <w:t xml:space="preserve">rpus utilizado para o desenvolvimento deste trabalho foram identificadas 177 diferentes stop words. Ao efetuarmos uma análise detalhada de cada stop word, entendemos que a única stop word que deveria ser mantida correspondia a palavra “Não”, dado que tal stop word foi comumente utilizada pelos consumidores para expressar um sentimento negativo referente a um determinado produto. No processo de remoção de stop words foram consideradas as funcionalidades providas pela biblioteca NLTK.</w:t>
       </w:r>
     </w:p>
     <w:p>
@@ -2793,14 +3053,13 @@
         <w:ind w:left="0" w:right="0" w:firstLine="0"/>
         <w:jc w:val="both"/>
         <w:rPr>
-          <w:rFonts w:ascii="Calibri" w:cs="Calibri" w:eastAsia="Calibri" w:hAnsi="Calibri"/>
-          <w:b w:val="0"/>
-          <w:i w:val="0"/>
-          <w:smallCaps w:val="0"/>
-          <w:strike w:val="0"/>
-          <w:color w:val="000000"/>
-          <w:sz w:val="22"/>
-          <w:szCs w:val="22"/>
+          <w:rFonts w:ascii="Times New Roman" w:cs="Times New Roman" w:eastAsia="Times New Roman" w:hAnsi="Times New Roman"/>
+          <w:i w:val="0"/>
+          <w:smallCaps w:val="0"/>
+          <w:strike w:val="0"/>
+          <w:color w:val="000000"/>
+          <w:sz w:val="20"/>
+          <w:szCs w:val="20"/>
           <w:u w:val="none"/>
           <w:shd w:fill="auto" w:val="clear"/>
           <w:vertAlign w:val="baseline"/>
@@ -3070,12 +3329,12 @@
                 <wp:inline distB="0" distT="0" distL="0" distR="0">
                   <wp:extent cx="2546350" cy="2216150"/>
                   <wp:effectExtent b="0" l="0" r="0" t="0"/>
-                  <wp:docPr descr="A graph with different colored bars&#10;&#10;AI-generated content may be incorrect." id="21" name="image12.png"/>
+                  <wp:docPr descr="A graph with different colored bars&#10;&#10;AI-generated content may be incorrect." id="21" name="image4.png"/>
                   <a:graphic>
                     <a:graphicData uri="http://schemas.openxmlformats.org/drawingml/2006/picture">
                       <pic:pic>
                         <pic:nvPicPr>
-                          <pic:cNvPr descr="A graph with different colored bars&#10;&#10;AI-generated content may be incorrect." id="0" name="image12.png"/>
+                          <pic:cNvPr descr="A graph with different colored bars&#10;&#10;AI-generated content may be incorrect." id="0" name="image4.png"/>
                           <pic:cNvPicPr preferRelativeResize="0"/>
                         </pic:nvPicPr>
                         <pic:blipFill>
@@ -3120,12 +3379,12 @@
                 <wp:inline distB="114300" distT="114300" distL="114300" distR="114300">
                   <wp:extent cx="2971800" cy="2241667"/>
                   <wp:effectExtent b="0" l="0" r="0" t="0"/>
-                  <wp:docPr id="13" name="image5.png"/>
+                  <wp:docPr id="13" name="image9.png"/>
                   <a:graphic>
                     <a:graphicData uri="http://schemas.openxmlformats.org/drawingml/2006/picture">
                       <pic:pic>
                         <pic:nvPicPr>
-                          <pic:cNvPr id="0" name="image5.png"/>
+                          <pic:cNvPr id="0" name="image9.png"/>
                           <pic:cNvPicPr preferRelativeResize="0"/>
                         </pic:nvPicPr>
                         <pic:blipFill>
@@ -3274,12 +3533,12 @@
           <wp:inline distB="114300" distT="114300" distL="114300" distR="114300">
             <wp:extent cx="5449253" cy="3460617"/>
             <wp:effectExtent b="0" l="0" r="0" t="0"/>
-            <wp:docPr id="17" name="image2.png"/>
+            <wp:docPr id="17" name="image12.png"/>
             <a:graphic>
               <a:graphicData uri="http://schemas.openxmlformats.org/drawingml/2006/picture">
                 <pic:pic>
                   <pic:nvPicPr>
-                    <pic:cNvPr id="0" name="image2.png"/>
+                    <pic:cNvPr id="0" name="image12.png"/>
                     <pic:cNvPicPr preferRelativeResize="0"/>
                   </pic:nvPicPr>
                   <pic:blipFill>
@@ -3580,12 +3839,12 @@
           <wp:inline distB="0" distT="0" distL="0" distR="0">
             <wp:extent cx="5667375" cy="4143311"/>
             <wp:effectExtent b="0" l="0" r="0" t="0"/>
-            <wp:docPr descr="A graph with a bar and a number&#10;&#10;AI-generated content may be incorrect." id="22" name="image8.png"/>
+            <wp:docPr descr="A graph with a bar and a number&#10;&#10;AI-generated content may be incorrect." id="22" name="image10.png"/>
             <a:graphic>
               <a:graphicData uri="http://schemas.openxmlformats.org/drawingml/2006/picture">
                 <pic:pic>
                   <pic:nvPicPr>
-                    <pic:cNvPr descr="A graph with a bar and a number&#10;&#10;AI-generated content may be incorrect." id="0" name="image8.png"/>
+                    <pic:cNvPr descr="A graph with a bar and a number&#10;&#10;AI-generated content may be incorrect." id="0" name="image10.png"/>
                     <pic:cNvPicPr preferRelativeResize="0"/>
                   </pic:nvPicPr>
                   <pic:blipFill>
@@ -3778,319 +4037,146 @@
     </w:p>
     <w:p>
       <w:pPr>
-        <w:keepNext w:val="0"/>
-        <w:keepLines w:val="0"/>
-        <w:pageBreakBefore w:val="0"/>
-        <w:widowControl w:val="1"/>
-        <w:pBdr>
-          <w:top w:space="0" w:sz="0" w:val="nil"/>
-          <w:left w:space="0" w:sz="0" w:val="nil"/>
-          <w:bottom w:space="0" w:sz="0" w:val="nil"/>
-          <w:right w:space="0" w:sz="0" w:val="nil"/>
-          <w:between w:space="0" w:sz="0" w:val="nil"/>
-        </w:pBdr>
-        <w:shd w:fill="auto" w:val="clear"/>
-        <w:spacing w:after="0" w:before="0" w:line="360" w:lineRule="auto"/>
-        <w:ind w:left="0" w:right="0" w:firstLine="0"/>
+        <w:spacing w:after="240" w:before="240" w:line="360" w:lineRule="auto"/>
         <w:jc w:val="both"/>
         <w:rPr>
           <w:rFonts w:ascii="Times New Roman" w:cs="Times New Roman" w:eastAsia="Times New Roman" w:hAnsi="Times New Roman"/>
-          <w:b w:val="0"/>
-          <w:i w:val="0"/>
-          <w:smallCaps w:val="0"/>
-          <w:strike w:val="0"/>
-          <w:color w:val="000000"/>
-          <w:sz w:val="22"/>
-          <w:szCs w:val="22"/>
-          <w:u w:val="none"/>
-          <w:shd w:fill="auto" w:val="clear"/>
-          <w:vertAlign w:val="baseline"/>
-        </w:rPr>
-      </w:pPr>
-      <w:r>
-        <w:rPr>
-          <w:rFonts w:ascii="Times New Roman" w:cs="Times New Roman" w:eastAsia="Times New Roman" w:hAnsi="Times New Roman"/>
-          <w:b w:val="0"/>
-          <w:i w:val="0"/>
-          <w:smallCaps w:val="0"/>
-          <w:strike w:val="0"/>
-          <w:color w:val="000000"/>
-          <w:sz w:val="22"/>
-          <w:szCs w:val="22"/>
-          <w:u w:val="none"/>
-          <w:shd w:fill="auto" w:val="clear"/>
-          <w:vertAlign w:val="baseline"/>
-          <w:rtl w:val="0"/>
-        </w:rPr>
-        <w:t xml:space="preserve">O modelo simbólico elaborado pelo nosso grupo combinou regras léxicas e o processamento linguístico para análise de sentimentos. Tal modelo foi desenvolvido com adaptações do VADER para português, na qual destacam-se os seguintes léxicos especializados:</w:t>
-      </w:r>
-    </w:p>
-    <w:p>
-      <w:pPr>
-        <w:keepNext w:val="0"/>
-        <w:keepLines w:val="0"/>
-        <w:pageBreakBefore w:val="0"/>
-        <w:widowControl w:val="1"/>
+        </w:rPr>
+      </w:pPr>
+      <w:r>
+        <w:rPr>
+          <w:rFonts w:ascii="Times New Roman" w:cs="Times New Roman" w:eastAsia="Times New Roman" w:hAnsi="Times New Roman"/>
+          <w:rtl w:val="0"/>
+        </w:rPr>
+        <w:t xml:space="preserve">O modelo simbólico elaborado pelo nosso grupo combinou regras léxicas e o processamento linguístico para análise de sentimentos. Tal modelo foi desenvolvido com adaptações do VADER para português, inspirando-se no código disponibilizado no repositório do NLTK (Hutto, 2021,</w:t>
+      </w:r>
+      <w:hyperlink r:id="rId16">
+        <w:r>
+          <w:rPr>
+            <w:rFonts w:ascii="Times New Roman" w:cs="Times New Roman" w:eastAsia="Times New Roman" w:hAnsi="Times New Roman"/>
+            <w:rtl w:val="0"/>
+          </w:rPr>
+          <w:t xml:space="preserve"> </w:t>
+        </w:r>
+      </w:hyperlink>
+      <w:hyperlink r:id="rId17">
+        <w:r>
+          <w:rPr>
+            <w:rFonts w:ascii="Times New Roman" w:cs="Times New Roman" w:eastAsia="Times New Roman" w:hAnsi="Times New Roman"/>
+            <w:color w:val="1155cc"/>
+            <w:u w:val="single"/>
+            <w:rtl w:val="0"/>
+          </w:rPr>
+          <w:t xml:space="preserve">https://github.com/nltk/nltk/blob/develop/nltk/sentiment/vader.py</w:t>
+        </w:r>
+      </w:hyperlink>
+      <w:r>
+        <w:rPr>
+          <w:rFonts w:ascii="Times New Roman" w:cs="Times New Roman" w:eastAsia="Times New Roman" w:hAnsi="Times New Roman"/>
+          <w:rtl w:val="0"/>
+        </w:rPr>
+        <w:t xml:space="preserve">) e utilizando léxicos especializados obtidos do projeto LeIA (Araujo, 2021,</w:t>
+      </w:r>
+      <w:hyperlink r:id="rId18">
+        <w:r>
+          <w:rPr>
+            <w:rFonts w:ascii="Times New Roman" w:cs="Times New Roman" w:eastAsia="Times New Roman" w:hAnsi="Times New Roman"/>
+            <w:rtl w:val="0"/>
+          </w:rPr>
+          <w:t xml:space="preserve"> </w:t>
+        </w:r>
+      </w:hyperlink>
+      <w:hyperlink r:id="rId19">
+        <w:r>
+          <w:rPr>
+            <w:rFonts w:ascii="Times New Roman" w:cs="Times New Roman" w:eastAsia="Times New Roman" w:hAnsi="Times New Roman"/>
+            <w:color w:val="1155cc"/>
+            <w:u w:val="single"/>
+            <w:rtl w:val="0"/>
+          </w:rPr>
+          <w:t xml:space="preserve">https://github.com/rafjaa/LeIA</w:t>
+        </w:r>
+      </w:hyperlink>
+      <w:r>
+        <w:rPr>
+          <w:rFonts w:ascii="Times New Roman" w:cs="Times New Roman" w:eastAsia="Times New Roman" w:hAnsi="Times New Roman"/>
+          <w:rtl w:val="0"/>
+        </w:rPr>
+        <w:t xml:space="preserve">). Destacam-se os seguintes léxicos utilizados:</w:t>
+      </w:r>
+    </w:p>
+    <w:p>
+      <w:pPr>
         <w:numPr>
           <w:ilvl w:val="0"/>
-          <w:numId w:val="2"/>
+          <w:numId w:val="1"/>
         </w:numPr>
-        <w:pBdr>
-          <w:top w:space="0" w:sz="0" w:val="nil"/>
-          <w:left w:space="0" w:sz="0" w:val="nil"/>
-          <w:bottom w:space="0" w:sz="0" w:val="nil"/>
-          <w:right w:space="0" w:sz="0" w:val="nil"/>
-          <w:between w:space="0" w:sz="0" w:val="nil"/>
-        </w:pBdr>
-        <w:shd w:fill="auto" w:val="clear"/>
-        <w:spacing w:after="0" w:before="0" w:line="360" w:lineRule="auto"/>
-        <w:ind w:left="720" w:right="0" w:hanging="360"/>
-        <w:jc w:val="both"/>
-        <w:rPr>
-          <w:rFonts w:ascii="Times New Roman" w:cs="Times New Roman" w:eastAsia="Times New Roman" w:hAnsi="Times New Roman"/>
-          <w:b w:val="0"/>
-          <w:i w:val="1"/>
-          <w:smallCaps w:val="0"/>
-          <w:strike w:val="0"/>
-          <w:color w:val="000000"/>
-          <w:sz w:val="22"/>
-          <w:szCs w:val="22"/>
-          <w:u w:val="none"/>
-          <w:shd w:fill="auto" w:val="clear"/>
-          <w:vertAlign w:val="baseline"/>
+        <w:spacing w:after="0" w:afterAutospacing="0" w:before="240" w:line="360" w:lineRule="auto"/>
+        <w:ind w:left="720" w:hanging="360"/>
+        <w:rPr>
+          <w:rFonts w:ascii="Times New Roman" w:cs="Times New Roman" w:eastAsia="Times New Roman" w:hAnsi="Times New Roman"/>
         </w:rPr>
       </w:pPr>
       <w:r>
         <w:rPr>
           <w:rFonts w:ascii="Times New Roman" w:cs="Times New Roman" w:eastAsia="Times New Roman" w:hAnsi="Times New Roman"/>
           <w:b w:val="1"/>
-          <w:i w:val="1"/>
-          <w:smallCaps w:val="0"/>
-          <w:strike w:val="0"/>
-          <w:color w:val="000000"/>
-          <w:sz w:val="22"/>
-          <w:szCs w:val="22"/>
-          <w:u w:val="none"/>
-          <w:shd w:fill="auto" w:val="clear"/>
-          <w:vertAlign w:val="baseline"/>
-          <w:rtl w:val="0"/>
-        </w:rPr>
-        <w:t xml:space="preserve">vader_lexicon_ptbr.txt:</w:t>
-      </w:r>
-      <w:r>
-        <w:rPr>
-          <w:rFonts w:ascii="Times New Roman" w:cs="Times New Roman" w:eastAsia="Times New Roman" w:hAnsi="Times New Roman"/>
-          <w:b w:val="0"/>
-          <w:i w:val="0"/>
-          <w:smallCaps w:val="0"/>
-          <w:strike w:val="0"/>
-          <w:color w:val="000000"/>
-          <w:sz w:val="22"/>
-          <w:szCs w:val="22"/>
-          <w:u w:val="none"/>
-          <w:shd w:fill="auto" w:val="clear"/>
-          <w:vertAlign w:val="baseline"/>
-          <w:rtl w:val="0"/>
-        </w:rPr>
-        <w:t xml:space="preserve"> 7.458 termos com polaridades validadas (ex: "abandono" = -1.9, "amoroso" = +2.3);</w:t>
-      </w:r>
-      <w:r>
-        <w:rPr>
-          <w:rtl w:val="0"/>
-        </w:rPr>
-      </w:r>
-    </w:p>
-    <w:p>
-      <w:pPr>
-        <w:keepNext w:val="0"/>
-        <w:keepLines w:val="0"/>
-        <w:pageBreakBefore w:val="0"/>
-        <w:widowControl w:val="1"/>
+          <w:rtl w:val="0"/>
+        </w:rPr>
+        <w:t xml:space="preserve">vader_lexicon_ptbr.txt</w:t>
+      </w:r>
+      <w:r>
+        <w:rPr>
+          <w:rFonts w:ascii="Times New Roman" w:cs="Times New Roman" w:eastAsia="Times New Roman" w:hAnsi="Times New Roman"/>
+          <w:rtl w:val="0"/>
+        </w:rPr>
+        <w:t xml:space="preserve">: 7.458 termos com polaridades validadas (ex: "abandono" = -1.9, "amoroso" = +2.3);</w:t>
+      </w:r>
+    </w:p>
+    <w:p>
+      <w:pPr>
         <w:numPr>
           <w:ilvl w:val="0"/>
-          <w:numId w:val="2"/>
+          <w:numId w:val="1"/>
         </w:numPr>
-        <w:pBdr>
-          <w:top w:space="0" w:sz="0" w:val="nil"/>
-          <w:left w:space="0" w:sz="0" w:val="nil"/>
-          <w:bottom w:space="0" w:sz="0" w:val="nil"/>
-          <w:right w:space="0" w:sz="0" w:val="nil"/>
-          <w:between w:space="0" w:sz="0" w:val="nil"/>
-        </w:pBdr>
-        <w:shd w:fill="auto" w:val="clear"/>
-        <w:spacing w:after="0" w:before="0" w:line="360" w:lineRule="auto"/>
-        <w:ind w:left="720" w:right="0" w:hanging="360"/>
-        <w:jc w:val="both"/>
-        <w:rPr>
-          <w:rFonts w:ascii="Times New Roman" w:cs="Times New Roman" w:eastAsia="Times New Roman" w:hAnsi="Times New Roman"/>
-          <w:b w:val="0"/>
-          <w:i w:val="1"/>
-          <w:smallCaps w:val="0"/>
-          <w:strike w:val="0"/>
-          <w:color w:val="000000"/>
-          <w:sz w:val="22"/>
-          <w:szCs w:val="22"/>
-          <w:u w:val="none"/>
-          <w:shd w:fill="auto" w:val="clear"/>
-          <w:vertAlign w:val="baseline"/>
+        <w:spacing w:after="0" w:afterAutospacing="0" w:before="0" w:beforeAutospacing="0" w:line="360" w:lineRule="auto"/>
+        <w:ind w:left="720" w:hanging="360"/>
+        <w:rPr>
+          <w:rFonts w:ascii="Times New Roman" w:cs="Times New Roman" w:eastAsia="Times New Roman" w:hAnsi="Times New Roman"/>
         </w:rPr>
       </w:pPr>
       <w:r>
         <w:rPr>
           <w:rFonts w:ascii="Times New Roman" w:cs="Times New Roman" w:eastAsia="Times New Roman" w:hAnsi="Times New Roman"/>
           <w:b w:val="1"/>
-          <w:i w:val="1"/>
-          <w:smallCaps w:val="0"/>
-          <w:strike w:val="0"/>
-          <w:color w:val="000000"/>
-          <w:sz w:val="22"/>
-          <w:szCs w:val="22"/>
-          <w:u w:val="none"/>
-          <w:shd w:fill="auto" w:val="clear"/>
-          <w:vertAlign w:val="baseline"/>
-          <w:rtl w:val="0"/>
-        </w:rPr>
-        <w:t xml:space="preserve">booster.txt: </w:t>
-      </w:r>
-      <w:r>
-        <w:rPr>
-          <w:rFonts w:ascii="Times New Roman" w:cs="Times New Roman" w:eastAsia="Times New Roman" w:hAnsi="Times New Roman"/>
-          <w:b w:val="0"/>
-          <w:i w:val="0"/>
-          <w:smallCaps w:val="0"/>
-          <w:strike w:val="0"/>
-          <w:color w:val="000000"/>
-          <w:sz w:val="22"/>
-          <w:szCs w:val="22"/>
-          <w:u w:val="none"/>
-          <w:shd w:fill="auto" w:val="clear"/>
-          <w:vertAlign w:val="baseline"/>
-          <w:rtl w:val="0"/>
-        </w:rPr>
-        <w:t xml:space="preserve">Intensificadores como </w:t>
-      </w:r>
-      <w:r>
-        <w:rPr>
-          <w:rFonts w:ascii="Times New Roman" w:cs="Times New Roman" w:eastAsia="Times New Roman" w:hAnsi="Times New Roman"/>
-          <w:b w:val="0"/>
-          <w:i w:val="1"/>
-          <w:smallCaps w:val="0"/>
-          <w:strike w:val="0"/>
-          <w:color w:val="000000"/>
-          <w:sz w:val="22"/>
-          <w:szCs w:val="22"/>
-          <w:u w:val="none"/>
-          <w:shd w:fill="auto" w:val="clear"/>
-          <w:vertAlign w:val="baseline"/>
-          <w:rtl w:val="0"/>
-        </w:rPr>
-        <w:t xml:space="preserve">"muito"</w:t>
-      </w:r>
-      <w:r>
-        <w:rPr>
-          <w:rFonts w:ascii="Times New Roman" w:cs="Times New Roman" w:eastAsia="Times New Roman" w:hAnsi="Times New Roman"/>
-          <w:b w:val="0"/>
-          <w:i w:val="0"/>
-          <w:smallCaps w:val="0"/>
-          <w:strike w:val="0"/>
-          <w:color w:val="000000"/>
-          <w:sz w:val="22"/>
-          <w:szCs w:val="22"/>
-          <w:u w:val="none"/>
-          <w:shd w:fill="auto" w:val="clear"/>
-          <w:vertAlign w:val="baseline"/>
-          <w:rtl w:val="0"/>
-        </w:rPr>
-        <w:t xml:space="preserve"> (+0.293) e </w:t>
-      </w:r>
-      <w:r>
-        <w:rPr>
-          <w:rFonts w:ascii="Times New Roman" w:cs="Times New Roman" w:eastAsia="Times New Roman" w:hAnsi="Times New Roman"/>
-          <w:b w:val="0"/>
-          <w:i w:val="1"/>
-          <w:smallCaps w:val="0"/>
-          <w:strike w:val="0"/>
-          <w:color w:val="000000"/>
-          <w:sz w:val="22"/>
-          <w:szCs w:val="22"/>
-          <w:u w:val="none"/>
-          <w:shd w:fill="auto" w:val="clear"/>
-          <w:vertAlign w:val="baseline"/>
-          <w:rtl w:val="0"/>
-        </w:rPr>
-        <w:t xml:space="preserve">"pouco"</w:t>
-      </w:r>
-      <w:r>
-        <w:rPr>
-          <w:rFonts w:ascii="Times New Roman" w:cs="Times New Roman" w:eastAsia="Times New Roman" w:hAnsi="Times New Roman"/>
-          <w:b w:val="0"/>
-          <w:i w:val="0"/>
-          <w:smallCaps w:val="0"/>
-          <w:strike w:val="0"/>
-          <w:color w:val="000000"/>
-          <w:sz w:val="22"/>
-          <w:szCs w:val="22"/>
-          <w:u w:val="none"/>
-          <w:shd w:fill="auto" w:val="clear"/>
-          <w:vertAlign w:val="baseline"/>
-          <w:rtl w:val="0"/>
-        </w:rPr>
-        <w:t xml:space="preserve"> (-0.293), ajustando a força dos sentimentos;</w:t>
-      </w:r>
-      <w:r>
-        <w:rPr>
-          <w:rtl w:val="0"/>
-        </w:rPr>
-      </w:r>
-    </w:p>
-    <w:p>
-      <w:pPr>
-        <w:keepNext w:val="0"/>
-        <w:keepLines w:val="0"/>
-        <w:pageBreakBefore w:val="0"/>
-        <w:widowControl w:val="1"/>
+          <w:rtl w:val="0"/>
+        </w:rPr>
+        <w:t xml:space="preserve">booster.txt</w:t>
+      </w:r>
+      <w:r>
+        <w:rPr>
+          <w:rFonts w:ascii="Times New Roman" w:cs="Times New Roman" w:eastAsia="Times New Roman" w:hAnsi="Times New Roman"/>
+          <w:rtl w:val="0"/>
+        </w:rPr>
+        <w:t xml:space="preserve">: Intensificadores como "muito" (+0.293) e "pouco" (-0.293), ajustando a força dos sentimentos;</w:t>
+      </w:r>
+    </w:p>
+    <w:p>
+      <w:pPr>
         <w:numPr>
           <w:ilvl w:val="0"/>
-          <w:numId w:val="2"/>
+          <w:numId w:val="1"/>
         </w:numPr>
-        <w:pBdr>
-          <w:top w:space="0" w:sz="0" w:val="nil"/>
-          <w:left w:space="0" w:sz="0" w:val="nil"/>
-          <w:bottom w:space="0" w:sz="0" w:val="nil"/>
-          <w:right w:space="0" w:sz="0" w:val="nil"/>
-          <w:between w:space="0" w:sz="0" w:val="nil"/>
-        </w:pBdr>
-        <w:shd w:fill="auto" w:val="clear"/>
-        <w:spacing w:after="0" w:before="0" w:line="360" w:lineRule="auto"/>
-        <w:ind w:left="720" w:right="0" w:hanging="360"/>
-        <w:jc w:val="both"/>
-        <w:rPr>
-          <w:rFonts w:ascii="Times New Roman" w:cs="Times New Roman" w:eastAsia="Times New Roman" w:hAnsi="Times New Roman"/>
-          <w:b w:val="0"/>
-          <w:i w:val="1"/>
-          <w:smallCaps w:val="0"/>
-          <w:strike w:val="0"/>
-          <w:color w:val="000000"/>
-          <w:sz w:val="22"/>
-          <w:szCs w:val="22"/>
-          <w:u w:val="none"/>
-          <w:shd w:fill="auto" w:val="clear"/>
-          <w:vertAlign w:val="baseline"/>
+        <w:spacing w:after="0" w:afterAutospacing="0" w:before="0" w:beforeAutospacing="0" w:line="360" w:lineRule="auto"/>
+        <w:ind w:left="720" w:hanging="360"/>
+        <w:rPr>
+          <w:rFonts w:ascii="Times New Roman" w:cs="Times New Roman" w:eastAsia="Times New Roman" w:hAnsi="Times New Roman"/>
         </w:rPr>
       </w:pPr>
       <w:r>
         <w:rPr>
           <w:rFonts w:ascii="Times New Roman" w:cs="Times New Roman" w:eastAsia="Times New Roman" w:hAnsi="Times New Roman"/>
           <w:b w:val="1"/>
-          <w:i w:val="1"/>
-          <w:smallCaps w:val="0"/>
-          <w:strike w:val="0"/>
-          <w:color w:val="000000"/>
-          <w:sz w:val="22"/>
-          <w:szCs w:val="22"/>
-          <w:u w:val="none"/>
-          <w:shd w:fill="auto" w:val="clear"/>
-          <w:vertAlign w:val="baseline"/>
           <w:rtl w:val="0"/>
         </w:rPr>
         <w:t xml:space="preserve">negate.txt</w:t>
@@ -4098,252 +4184,119 @@
       <w:r>
         <w:rPr>
           <w:rFonts w:ascii="Times New Roman" w:cs="Times New Roman" w:eastAsia="Times New Roman" w:hAnsi="Times New Roman"/>
-          <w:b w:val="0"/>
-          <w:i w:val="1"/>
-          <w:smallCaps w:val="0"/>
-          <w:strike w:val="0"/>
-          <w:color w:val="000000"/>
-          <w:sz w:val="22"/>
-          <w:szCs w:val="22"/>
-          <w:u w:val="none"/>
-          <w:shd w:fill="auto" w:val="clear"/>
-          <w:vertAlign w:val="baseline"/>
-          <w:rtl w:val="0"/>
-        </w:rPr>
-        <w:t xml:space="preserve">: </w:t>
-      </w:r>
-      <w:r>
-        <w:rPr>
-          <w:rFonts w:ascii="Times New Roman" w:cs="Times New Roman" w:eastAsia="Times New Roman" w:hAnsi="Times New Roman"/>
-          <w:b w:val="0"/>
-          <w:i w:val="0"/>
-          <w:smallCaps w:val="0"/>
-          <w:strike w:val="0"/>
-          <w:color w:val="000000"/>
-          <w:sz w:val="22"/>
-          <w:szCs w:val="22"/>
-          <w:u w:val="none"/>
-          <w:shd w:fill="auto" w:val="clear"/>
-          <w:vertAlign w:val="baseline"/>
-          <w:rtl w:val="0"/>
-        </w:rPr>
-        <w:t xml:space="preserve">60 termos de negação (ex: </w:t>
-      </w:r>
-      <w:r>
-        <w:rPr>
-          <w:rFonts w:ascii="Times New Roman" w:cs="Times New Roman" w:eastAsia="Times New Roman" w:hAnsi="Times New Roman"/>
-          <w:b w:val="0"/>
-          <w:i w:val="1"/>
-          <w:smallCaps w:val="0"/>
-          <w:strike w:val="0"/>
-          <w:color w:val="000000"/>
-          <w:sz w:val="22"/>
-          <w:szCs w:val="22"/>
-          <w:u w:val="none"/>
-          <w:shd w:fill="auto" w:val="clear"/>
-          <w:vertAlign w:val="baseline"/>
-          <w:rtl w:val="0"/>
-        </w:rPr>
-        <w:t xml:space="preserve">"nunca"</w:t>
-      </w:r>
-      <w:r>
-        <w:rPr>
-          <w:rFonts w:ascii="Times New Roman" w:cs="Times New Roman" w:eastAsia="Times New Roman" w:hAnsi="Times New Roman"/>
-          <w:b w:val="0"/>
-          <w:i w:val="0"/>
-          <w:smallCaps w:val="0"/>
-          <w:strike w:val="0"/>
-          <w:color w:val="000000"/>
-          <w:sz w:val="22"/>
-          <w:szCs w:val="22"/>
-          <w:u w:val="none"/>
-          <w:shd w:fill="auto" w:val="clear"/>
-          <w:vertAlign w:val="baseline"/>
-          <w:rtl w:val="0"/>
-        </w:rPr>
-        <w:t xml:space="preserve">, </w:t>
-      </w:r>
-      <w:r>
-        <w:rPr>
-          <w:rFonts w:ascii="Times New Roman" w:cs="Times New Roman" w:eastAsia="Times New Roman" w:hAnsi="Times New Roman"/>
-          <w:b w:val="0"/>
-          <w:i w:val="1"/>
-          <w:smallCaps w:val="0"/>
-          <w:strike w:val="0"/>
-          <w:color w:val="000000"/>
-          <w:sz w:val="22"/>
-          <w:szCs w:val="22"/>
-          <w:u w:val="none"/>
-          <w:shd w:fill="auto" w:val="clear"/>
-          <w:vertAlign w:val="baseline"/>
-          <w:rtl w:val="0"/>
-        </w:rPr>
-        <w:t xml:space="preserve">"nem"</w:t>
-      </w:r>
-      <w:r>
-        <w:rPr>
-          <w:rFonts w:ascii="Times New Roman" w:cs="Times New Roman" w:eastAsia="Times New Roman" w:hAnsi="Times New Roman"/>
-          <w:b w:val="0"/>
-          <w:i w:val="0"/>
-          <w:smallCaps w:val="0"/>
-          <w:strike w:val="0"/>
-          <w:color w:val="000000"/>
-          <w:sz w:val="22"/>
-          <w:szCs w:val="22"/>
-          <w:u w:val="none"/>
-          <w:shd w:fill="auto" w:val="clear"/>
-          <w:vertAlign w:val="baseline"/>
-          <w:rtl w:val="0"/>
-        </w:rPr>
-        <w:t xml:space="preserve">) que invertem polaridades dos termos seguintes;</w:t>
-      </w:r>
-      <w:r>
-        <w:rPr>
-          <w:rtl w:val="0"/>
-        </w:rPr>
-      </w:r>
-    </w:p>
-    <w:p>
-      <w:pPr>
-        <w:keepNext w:val="0"/>
-        <w:keepLines w:val="0"/>
-        <w:pageBreakBefore w:val="0"/>
-        <w:widowControl w:val="1"/>
+          <w:rtl w:val="0"/>
+        </w:rPr>
+        <w:t xml:space="preserve">: 60 termos de negação (ex: "nunca", "nem") que invertem polaridades dos termos seguintes;</w:t>
+      </w:r>
+    </w:p>
+    <w:p>
+      <w:pPr>
         <w:numPr>
           <w:ilvl w:val="0"/>
-          <w:numId w:val="2"/>
+          <w:numId w:val="1"/>
         </w:numPr>
-        <w:pBdr>
-          <w:top w:space="0" w:sz="0" w:val="nil"/>
-          <w:left w:space="0" w:sz="0" w:val="nil"/>
-          <w:bottom w:space="0" w:sz="0" w:val="nil"/>
-          <w:right w:space="0" w:sz="0" w:val="nil"/>
-          <w:between w:space="0" w:sz="0" w:val="nil"/>
-        </w:pBdr>
-        <w:shd w:fill="auto" w:val="clear"/>
-        <w:spacing w:after="160" w:before="0" w:line="360" w:lineRule="auto"/>
-        <w:ind w:left="720" w:right="0" w:hanging="360"/>
+        <w:spacing w:after="240" w:before="0" w:beforeAutospacing="0" w:line="360" w:lineRule="auto"/>
+        <w:ind w:left="720" w:hanging="360"/>
+        <w:rPr>
+          <w:rFonts w:ascii="Times New Roman" w:cs="Times New Roman" w:eastAsia="Times New Roman" w:hAnsi="Times New Roman"/>
+        </w:rPr>
+      </w:pPr>
+      <w:r>
+        <w:rPr>
+          <w:rFonts w:ascii="Times New Roman" w:cs="Times New Roman" w:eastAsia="Times New Roman" w:hAnsi="Times New Roman"/>
+          <w:b w:val="1"/>
+          <w:rtl w:val="0"/>
+        </w:rPr>
+        <w:t xml:space="preserve">emoji_utf8_lexicon_ptbr.txt</w:t>
+      </w:r>
+      <w:r>
+        <w:rPr>
+          <w:rFonts w:ascii="Times New Roman" w:cs="Times New Roman" w:eastAsia="Times New Roman" w:hAnsi="Times New Roman"/>
+          <w:rtl w:val="0"/>
+        </w:rPr>
+        <w:t xml:space="preserve">: 3.570 emojis traduzidos (ex: 😊 = "rosto sorridente").</w:t>
+      </w:r>
+    </w:p>
+    <w:p>
+      <w:pPr>
+        <w:spacing w:after="240" w:before="240" w:line="360" w:lineRule="auto"/>
         <w:jc w:val="both"/>
         <w:rPr>
           <w:rFonts w:ascii="Times New Roman" w:cs="Times New Roman" w:eastAsia="Times New Roman" w:hAnsi="Times New Roman"/>
-          <w:b w:val="0"/>
-          <w:i w:val="0"/>
-          <w:smallCaps w:val="0"/>
-          <w:strike w:val="0"/>
-          <w:color w:val="000000"/>
-          <w:sz w:val="22"/>
-          <w:szCs w:val="22"/>
-          <w:u w:val="none"/>
-          <w:shd w:fill="auto" w:val="clear"/>
-          <w:vertAlign w:val="baseline"/>
-        </w:rPr>
-      </w:pPr>
-      <w:r>
-        <w:rPr>
-          <w:rFonts w:ascii="Times New Roman" w:cs="Times New Roman" w:eastAsia="Times New Roman" w:hAnsi="Times New Roman"/>
-          <w:b w:val="1"/>
+        </w:rPr>
+      </w:pPr>
+      <w:r>
+        <w:rPr>
+          <w:rFonts w:ascii="Times New Roman" w:cs="Times New Roman" w:eastAsia="Times New Roman" w:hAnsi="Times New Roman"/>
+          <w:rtl w:val="0"/>
+        </w:rPr>
+        <w:t xml:space="preserve">O processamento de um determinado texto pelo modelo simbólico ocorre em uma sequência estruturada de etapas interligadas, conforme ilustrado abaixo:</w:t>
+      </w:r>
+    </w:p>
+    <w:p>
+      <w:pPr>
+        <w:spacing w:after="240" w:before="240" w:line="360" w:lineRule="auto"/>
+        <w:jc w:val="both"/>
+        <w:rPr>
+          <w:rFonts w:ascii="Times New Roman" w:cs="Times New Roman" w:eastAsia="Times New Roman" w:hAnsi="Times New Roman"/>
+        </w:rPr>
+      </w:pPr>
+      <w:r>
+        <w:rPr>
+          <w:rFonts w:ascii="Times New Roman" w:cs="Times New Roman" w:eastAsia="Times New Roman" w:hAnsi="Times New Roman"/>
+          <w:rtl w:val="0"/>
+        </w:rPr>
+        <w:t xml:space="preserve">Primeiramente, o texto é normalizado através da remoção de acentos e pontuação, padronizando a entrada para análise léxica. Em seguida, o algoritmo verifica bigramas para identificar expressões idiomáticas pré-mapeadas (ex: "mó ruim") e termos compostos no léxico, garantindo que combinações específicas não sejam fragmentadas. Paralelamente, intensificadores ("muito", "pouco") são detectados e acumulam valores de </w:t>
+      </w:r>
+      <w:r>
+        <w:rPr>
+          <w:rFonts w:ascii="Times New Roman" w:cs="Times New Roman" w:eastAsia="Times New Roman" w:hAnsi="Times New Roman"/>
           <w:i w:val="1"/>
-          <w:smallCaps w:val="0"/>
-          <w:strike w:val="0"/>
-          <w:color w:val="000000"/>
-          <w:sz w:val="22"/>
-          <w:szCs w:val="22"/>
-          <w:u w:val="none"/>
-          <w:shd w:fill="auto" w:val="clear"/>
-          <w:vertAlign w:val="baseline"/>
-          <w:rtl w:val="0"/>
-        </w:rPr>
-        <w:t xml:space="preserve">emoji_utf8_lexicon_ptbr.txt</w:t>
-      </w:r>
-      <w:r>
-        <w:rPr>
-          <w:rFonts w:ascii="Times New Roman" w:cs="Times New Roman" w:eastAsia="Times New Roman" w:hAnsi="Times New Roman"/>
-          <w:b w:val="0"/>
-          <w:i w:val="0"/>
-          <w:smallCaps w:val="0"/>
-          <w:strike w:val="0"/>
-          <w:color w:val="000000"/>
-          <w:sz w:val="22"/>
-          <w:szCs w:val="22"/>
-          <w:u w:val="none"/>
-          <w:shd w:fill="auto" w:val="clear"/>
-          <w:vertAlign w:val="baseline"/>
-          <w:rtl w:val="0"/>
-        </w:rPr>
-        <w:t xml:space="preserve">: 3.570 emojis traduzidos (ex: </w:t>
-      </w:r>
-      <w:r>
-        <w:rPr>
-          <w:rFonts w:ascii="Quattrocento Sans" w:cs="Quattrocento Sans" w:eastAsia="Quattrocento Sans" w:hAnsi="Quattrocento Sans"/>
-          <w:b w:val="0"/>
-          <w:i w:val="0"/>
-          <w:smallCaps w:val="0"/>
-          <w:strike w:val="0"/>
-          <w:color w:val="000000"/>
-          <w:sz w:val="22"/>
-          <w:szCs w:val="22"/>
-          <w:u w:val="none"/>
-          <w:shd w:fill="auto" w:val="clear"/>
-          <w:vertAlign w:val="baseline"/>
-          <w:rtl w:val="0"/>
-        </w:rPr>
-        <w:t xml:space="preserve">😊</w:t>
-      </w:r>
-      <w:r>
-        <w:rPr>
-          <w:rFonts w:ascii="Times New Roman" w:cs="Times New Roman" w:eastAsia="Times New Roman" w:hAnsi="Times New Roman"/>
-          <w:b w:val="0"/>
-          <w:i w:val="0"/>
-          <w:smallCaps w:val="0"/>
-          <w:strike w:val="0"/>
-          <w:color w:val="000000"/>
-          <w:sz w:val="22"/>
-          <w:szCs w:val="22"/>
-          <w:u w:val="none"/>
-          <w:shd w:fill="auto" w:val="clear"/>
-          <w:vertAlign w:val="baseline"/>
-          <w:rtl w:val="0"/>
-        </w:rPr>
-        <w:t xml:space="preserve"> = </w:t>
-      </w:r>
-      <w:r>
-        <w:rPr>
-          <w:rFonts w:ascii="Times New Roman" w:cs="Times New Roman" w:eastAsia="Times New Roman" w:hAnsi="Times New Roman"/>
-          <w:b w:val="0"/>
+          <w:rtl w:val="0"/>
+        </w:rPr>
+        <w:t xml:space="preserve">boosting</w:t>
+      </w:r>
+      <w:r>
+        <w:rPr>
+          <w:rFonts w:ascii="Times New Roman" w:cs="Times New Roman" w:eastAsia="Times New Roman" w:hAnsi="Times New Roman"/>
+          <w:rtl w:val="0"/>
+        </w:rPr>
+        <w:t xml:space="preserve"> (B_INCR / B_DECR) que ajustam a intensidade do sentimento subsequente. Quando uma negação é identificada (ex: "não", "jamais"), um sinalizador é ativado para inverter a polaridade do próximo termo relevante. Conjunções adversativas, como "mas", disparam um </w:t>
+      </w:r>
+      <w:r>
+        <w:rPr>
+          <w:rFonts w:ascii="Times New Roman" w:cs="Times New Roman" w:eastAsia="Times New Roman" w:hAnsi="Times New Roman"/>
           <w:i w:val="1"/>
-          <w:smallCaps w:val="0"/>
-          <w:strike w:val="0"/>
-          <w:color w:val="000000"/>
-          <w:sz w:val="22"/>
-          <w:szCs w:val="22"/>
-          <w:u w:val="none"/>
-          <w:shd w:fill="auto" w:val="clear"/>
-          <w:vertAlign w:val="baseline"/>
-          <w:rtl w:val="0"/>
-        </w:rPr>
-        <w:t xml:space="preserve">"rosto sorridente"</w:t>
-      </w:r>
-      <w:r>
-        <w:rPr>
-          <w:rFonts w:ascii="Times New Roman" w:cs="Times New Roman" w:eastAsia="Times New Roman" w:hAnsi="Times New Roman"/>
-          <w:b w:val="0"/>
-          <w:i w:val="0"/>
-          <w:smallCaps w:val="0"/>
-          <w:strike w:val="0"/>
-          <w:color w:val="000000"/>
-          <w:sz w:val="22"/>
-          <w:szCs w:val="22"/>
-          <w:u w:val="none"/>
-          <w:shd w:fill="auto" w:val="clear"/>
-          <w:vertAlign w:val="baseline"/>
-          <w:rtl w:val="0"/>
-        </w:rPr>
-        <w:t xml:space="preserve">).</w:t>
-      </w:r>
-    </w:p>
-    <w:p>
-      <w:pPr>
-        <w:spacing w:line="360" w:lineRule="auto"/>
+          <w:rtl w:val="0"/>
+        </w:rPr>
+        <w:t xml:space="preserve">reset</w:t>
+      </w:r>
+      <w:r>
+        <w:rPr>
+          <w:rFonts w:ascii="Times New Roman" w:cs="Times New Roman" w:eastAsia="Times New Roman" w:hAnsi="Times New Roman"/>
+          <w:rtl w:val="0"/>
+        </w:rPr>
+        <w:t xml:space="preserve"> imediato do contexto, zerando o </w:t>
+      </w:r>
+      <w:r>
+        <w:rPr>
+          <w:rFonts w:ascii="Times New Roman" w:cs="Times New Roman" w:eastAsia="Times New Roman" w:hAnsi="Times New Roman"/>
+          <w:i w:val="1"/>
+          <w:rtl w:val="0"/>
+        </w:rPr>
+        <w:t xml:space="preserve">score</w:t>
+      </w:r>
+      <w:r>
+        <w:rPr>
+          <w:rFonts w:ascii="Times New Roman" w:cs="Times New Roman" w:eastAsia="Times New Roman" w:hAnsi="Times New Roman"/>
+          <w:rtl w:val="0"/>
+        </w:rPr>
+        <w:t xml:space="preserve"> acumulado para evitar contradições.</w:t>
+      </w:r>
+    </w:p>
+    <w:p>
+      <w:pPr>
+        <w:spacing w:after="240" w:before="240" w:line="360" w:lineRule="auto"/>
         <w:jc w:val="both"/>
         <w:rPr>
           <w:rFonts w:ascii="Times New Roman" w:cs="Times New Roman" w:eastAsia="Times New Roman" w:hAnsi="Times New Roman"/>
@@ -4354,455 +4307,30 @@
           <w:rFonts w:ascii="Times New Roman" w:cs="Times New Roman" w:eastAsia="Times New Roman" w:hAnsi="Times New Roman"/>
           <w:rtl w:val="0"/>
         </w:rPr>
-        <w:t xml:space="preserve">O processamento de um determinado texto pelo modelo simbólico ocorre em uma sequência estruturada de etapas interligadas, conforme ilustrado abaixo:</w:t>
-      </w:r>
-    </w:p>
-    <w:p>
-      <w:pPr>
-        <w:keepNext w:val="0"/>
-        <w:keepLines w:val="0"/>
-        <w:pageBreakBefore w:val="0"/>
-        <w:widowControl w:val="1"/>
-        <w:numPr>
-          <w:ilvl w:val="0"/>
-          <w:numId w:val="3"/>
-        </w:numPr>
-        <w:pBdr>
-          <w:top w:space="0" w:sz="0" w:val="nil"/>
-          <w:left w:space="0" w:sz="0" w:val="nil"/>
-          <w:bottom w:space="0" w:sz="0" w:val="nil"/>
-          <w:right w:space="0" w:sz="0" w:val="nil"/>
-          <w:between w:space="0" w:sz="0" w:val="nil"/>
-        </w:pBdr>
-        <w:shd w:fill="auto" w:val="clear"/>
-        <w:spacing w:after="0" w:before="0" w:line="360" w:lineRule="auto"/>
-        <w:ind w:left="720" w:right="0" w:hanging="360"/>
-        <w:jc w:val="both"/>
-        <w:rPr>
-          <w:rFonts w:ascii="Times New Roman" w:cs="Times New Roman" w:eastAsia="Times New Roman" w:hAnsi="Times New Roman"/>
-          <w:b w:val="0"/>
-          <w:i w:val="0"/>
-          <w:smallCaps w:val="0"/>
-          <w:strike w:val="0"/>
-          <w:color w:val="000000"/>
-          <w:sz w:val="22"/>
-          <w:szCs w:val="22"/>
-          <w:u w:val="none"/>
-          <w:shd w:fill="auto" w:val="clear"/>
-          <w:vertAlign w:val="baseline"/>
-        </w:rPr>
-      </w:pPr>
-      <w:r>
-        <w:rPr>
-          <w:rFonts w:ascii="Times New Roman" w:cs="Times New Roman" w:eastAsia="Times New Roman" w:hAnsi="Times New Roman"/>
-          <w:b w:val="0"/>
-          <w:i w:val="0"/>
-          <w:smallCaps w:val="0"/>
-          <w:strike w:val="0"/>
-          <w:color w:val="000000"/>
-          <w:sz w:val="22"/>
-          <w:szCs w:val="22"/>
-          <w:u w:val="none"/>
-          <w:shd w:fill="auto" w:val="clear"/>
-          <w:vertAlign w:val="baseline"/>
-          <w:rtl w:val="0"/>
-        </w:rPr>
-        <w:t xml:space="preserve">Primeiramente, o texto é normalizado através da remoção de acentos e pontuação, padronizando a entrada para análise léxica. </w:t>
-      </w:r>
-    </w:p>
-    <w:p>
-      <w:pPr>
-        <w:keepNext w:val="0"/>
-        <w:keepLines w:val="0"/>
-        <w:pageBreakBefore w:val="0"/>
-        <w:widowControl w:val="1"/>
-        <w:numPr>
-          <w:ilvl w:val="0"/>
-          <w:numId w:val="3"/>
-        </w:numPr>
-        <w:pBdr>
-          <w:top w:space="0" w:sz="0" w:val="nil"/>
-          <w:left w:space="0" w:sz="0" w:val="nil"/>
-          <w:bottom w:space="0" w:sz="0" w:val="nil"/>
-          <w:right w:space="0" w:sz="0" w:val="nil"/>
-          <w:between w:space="0" w:sz="0" w:val="nil"/>
-        </w:pBdr>
-        <w:shd w:fill="auto" w:val="clear"/>
-        <w:spacing w:after="0" w:before="0" w:line="360" w:lineRule="auto"/>
-        <w:ind w:left="720" w:right="0" w:hanging="360"/>
-        <w:jc w:val="both"/>
-        <w:rPr>
-          <w:rFonts w:ascii="Times New Roman" w:cs="Times New Roman" w:eastAsia="Times New Roman" w:hAnsi="Times New Roman"/>
-          <w:b w:val="0"/>
-          <w:i w:val="0"/>
-          <w:smallCaps w:val="0"/>
-          <w:strike w:val="0"/>
-          <w:color w:val="000000"/>
-          <w:sz w:val="22"/>
-          <w:szCs w:val="22"/>
-          <w:u w:val="none"/>
-          <w:shd w:fill="auto" w:val="clear"/>
-          <w:vertAlign w:val="baseline"/>
-        </w:rPr>
-      </w:pPr>
-      <w:r>
-        <w:rPr>
-          <w:rFonts w:ascii="Times New Roman" w:cs="Times New Roman" w:eastAsia="Times New Roman" w:hAnsi="Times New Roman"/>
-          <w:b w:val="0"/>
-          <w:i w:val="0"/>
-          <w:smallCaps w:val="0"/>
-          <w:strike w:val="0"/>
-          <w:color w:val="000000"/>
-          <w:sz w:val="22"/>
-          <w:szCs w:val="22"/>
-          <w:u w:val="none"/>
-          <w:shd w:fill="auto" w:val="clear"/>
-          <w:vertAlign w:val="baseline"/>
-          <w:rtl w:val="0"/>
-        </w:rPr>
-        <w:t xml:space="preserve">Em seguida, o algoritmo verifica bigramas para identificar expressões idiomáticas pré-mapeadas (ex: </w:t>
-      </w:r>
-      <w:r>
-        <w:rPr>
-          <w:rFonts w:ascii="Times New Roman" w:cs="Times New Roman" w:eastAsia="Times New Roman" w:hAnsi="Times New Roman"/>
-          <w:b w:val="0"/>
+        <w:t xml:space="preserve">Finalmente, a valência total é calculada integrando os efeitos cumulativos de </w:t>
+      </w:r>
+      <w:r>
+        <w:rPr>
+          <w:rFonts w:ascii="Times New Roman" w:cs="Times New Roman" w:eastAsia="Times New Roman" w:hAnsi="Times New Roman"/>
           <w:i w:val="1"/>
-          <w:smallCaps w:val="0"/>
-          <w:strike w:val="0"/>
-          <w:color w:val="000000"/>
-          <w:sz w:val="22"/>
-          <w:szCs w:val="22"/>
-          <w:u w:val="none"/>
-          <w:shd w:fill="auto" w:val="clear"/>
-          <w:vertAlign w:val="baseline"/>
-          <w:rtl w:val="0"/>
-        </w:rPr>
-        <w:t xml:space="preserve">"mó ruim"</w:t>
-      </w:r>
-      <w:r>
-        <w:rPr>
-          <w:rFonts w:ascii="Times New Roman" w:cs="Times New Roman" w:eastAsia="Times New Roman" w:hAnsi="Times New Roman"/>
-          <w:b w:val="0"/>
-          <w:i w:val="0"/>
-          <w:smallCaps w:val="0"/>
-          <w:strike w:val="0"/>
-          <w:color w:val="000000"/>
-          <w:sz w:val="22"/>
-          <w:szCs w:val="22"/>
-          <w:u w:val="none"/>
-          <w:shd w:fill="auto" w:val="clear"/>
-          <w:vertAlign w:val="baseline"/>
-          <w:rtl w:val="0"/>
-        </w:rPr>
-        <w:t xml:space="preserve">) e termos compostos no léxico, garantindo que combinações específicas não sejam fragmentadas. Paralelamente, intensificadores (</w:t>
-      </w:r>
-      <w:r>
-        <w:rPr>
-          <w:rFonts w:ascii="Times New Roman" w:cs="Times New Roman" w:eastAsia="Times New Roman" w:hAnsi="Times New Roman"/>
-          <w:b w:val="0"/>
+          <w:rtl w:val="0"/>
+        </w:rPr>
+        <w:t xml:space="preserve">boosters</w:t>
+      </w:r>
+      <w:r>
+        <w:rPr>
+          <w:rFonts w:ascii="Times New Roman" w:cs="Times New Roman" w:eastAsia="Times New Roman" w:hAnsi="Times New Roman"/>
+          <w:rtl w:val="0"/>
+        </w:rPr>
+        <w:t xml:space="preserve">, negações e </w:t>
+      </w:r>
+      <w:r>
+        <w:rPr>
+          <w:rFonts w:ascii="Times New Roman" w:cs="Times New Roman" w:eastAsia="Times New Roman" w:hAnsi="Times New Roman"/>
           <w:i w:val="1"/>
-          <w:smallCaps w:val="0"/>
-          <w:strike w:val="0"/>
-          <w:color w:val="000000"/>
-          <w:sz w:val="22"/>
-          <w:szCs w:val="22"/>
-          <w:u w:val="none"/>
-          <w:shd w:fill="auto" w:val="clear"/>
-          <w:vertAlign w:val="baseline"/>
-          <w:rtl w:val="0"/>
-        </w:rPr>
-        <w:t xml:space="preserve">"muito"</w:t>
-      </w:r>
-      <w:r>
-        <w:rPr>
-          <w:rFonts w:ascii="Times New Roman" w:cs="Times New Roman" w:eastAsia="Times New Roman" w:hAnsi="Times New Roman"/>
-          <w:b w:val="0"/>
-          <w:i w:val="0"/>
-          <w:smallCaps w:val="0"/>
-          <w:strike w:val="0"/>
-          <w:color w:val="000000"/>
-          <w:sz w:val="22"/>
-          <w:szCs w:val="22"/>
-          <w:u w:val="none"/>
-          <w:shd w:fill="auto" w:val="clear"/>
-          <w:vertAlign w:val="baseline"/>
-          <w:rtl w:val="0"/>
-        </w:rPr>
-        <w:t xml:space="preserve">, </w:t>
-      </w:r>
-      <w:r>
-        <w:rPr>
-          <w:rFonts w:ascii="Times New Roman" w:cs="Times New Roman" w:eastAsia="Times New Roman" w:hAnsi="Times New Roman"/>
-          <w:b w:val="0"/>
-          <w:i w:val="1"/>
-          <w:smallCaps w:val="0"/>
-          <w:strike w:val="0"/>
-          <w:color w:val="000000"/>
-          <w:sz w:val="22"/>
-          <w:szCs w:val="22"/>
-          <w:u w:val="none"/>
-          <w:shd w:fill="auto" w:val="clear"/>
-          <w:vertAlign w:val="baseline"/>
-          <w:rtl w:val="0"/>
-        </w:rPr>
-        <w:t xml:space="preserve">"pouco"</w:t>
-      </w:r>
-      <w:r>
-        <w:rPr>
-          <w:rFonts w:ascii="Times New Roman" w:cs="Times New Roman" w:eastAsia="Times New Roman" w:hAnsi="Times New Roman"/>
-          <w:b w:val="0"/>
-          <w:i w:val="0"/>
-          <w:smallCaps w:val="0"/>
-          <w:strike w:val="0"/>
-          <w:color w:val="000000"/>
-          <w:sz w:val="22"/>
-          <w:szCs w:val="22"/>
-          <w:u w:val="none"/>
-          <w:shd w:fill="auto" w:val="clear"/>
-          <w:vertAlign w:val="baseline"/>
-          <w:rtl w:val="0"/>
-        </w:rPr>
-        <w:t xml:space="preserve">) são detectados e acumulam valores de </w:t>
-      </w:r>
-      <w:r>
-        <w:rPr>
-          <w:rFonts w:ascii="Times New Roman" w:cs="Times New Roman" w:eastAsia="Times New Roman" w:hAnsi="Times New Roman"/>
-          <w:b w:val="0"/>
-          <w:i w:val="1"/>
-          <w:smallCaps w:val="0"/>
-          <w:strike w:val="0"/>
-          <w:color w:val="000000"/>
-          <w:sz w:val="22"/>
-          <w:szCs w:val="22"/>
-          <w:u w:val="none"/>
-          <w:shd w:fill="auto" w:val="clear"/>
-          <w:vertAlign w:val="baseline"/>
-          <w:rtl w:val="0"/>
-        </w:rPr>
-        <w:t xml:space="preserve">boosting</w:t>
-      </w:r>
-      <w:r>
-        <w:rPr>
-          <w:rFonts w:ascii="Times New Roman" w:cs="Times New Roman" w:eastAsia="Times New Roman" w:hAnsi="Times New Roman"/>
-          <w:b w:val="0"/>
-          <w:i w:val="0"/>
-          <w:smallCaps w:val="0"/>
-          <w:strike w:val="0"/>
-          <w:color w:val="000000"/>
-          <w:sz w:val="22"/>
-          <w:szCs w:val="22"/>
-          <w:u w:val="none"/>
-          <w:shd w:fill="auto" w:val="clear"/>
-          <w:vertAlign w:val="baseline"/>
-          <w:rtl w:val="0"/>
-        </w:rPr>
-        <w:t xml:space="preserve"> (B_INCR / B_DECR) que ajustam a intensidade do sentimento subsequente. Quando uma negação é identificada (ex: </w:t>
-      </w:r>
-      <w:r>
-        <w:rPr>
-          <w:rFonts w:ascii="Times New Roman" w:cs="Times New Roman" w:eastAsia="Times New Roman" w:hAnsi="Times New Roman"/>
-          <w:b w:val="0"/>
-          <w:i w:val="1"/>
-          <w:smallCaps w:val="0"/>
-          <w:strike w:val="0"/>
-          <w:color w:val="000000"/>
-          <w:sz w:val="22"/>
-          <w:szCs w:val="22"/>
-          <w:u w:val="none"/>
-          <w:shd w:fill="auto" w:val="clear"/>
-          <w:vertAlign w:val="baseline"/>
-          <w:rtl w:val="0"/>
-        </w:rPr>
-        <w:t xml:space="preserve">"não"</w:t>
-      </w:r>
-      <w:r>
-        <w:rPr>
-          <w:rFonts w:ascii="Times New Roman" w:cs="Times New Roman" w:eastAsia="Times New Roman" w:hAnsi="Times New Roman"/>
-          <w:b w:val="0"/>
-          <w:i w:val="0"/>
-          <w:smallCaps w:val="0"/>
-          <w:strike w:val="0"/>
-          <w:color w:val="000000"/>
-          <w:sz w:val="22"/>
-          <w:szCs w:val="22"/>
-          <w:u w:val="none"/>
-          <w:shd w:fill="auto" w:val="clear"/>
-          <w:vertAlign w:val="baseline"/>
-          <w:rtl w:val="0"/>
-        </w:rPr>
-        <w:t xml:space="preserve">, </w:t>
-      </w:r>
-      <w:r>
-        <w:rPr>
-          <w:rFonts w:ascii="Times New Roman" w:cs="Times New Roman" w:eastAsia="Times New Roman" w:hAnsi="Times New Roman"/>
-          <w:b w:val="0"/>
-          <w:i w:val="1"/>
-          <w:smallCaps w:val="0"/>
-          <w:strike w:val="0"/>
-          <w:color w:val="000000"/>
-          <w:sz w:val="22"/>
-          <w:szCs w:val="22"/>
-          <w:u w:val="none"/>
-          <w:shd w:fill="auto" w:val="clear"/>
-          <w:vertAlign w:val="baseline"/>
-          <w:rtl w:val="0"/>
-        </w:rPr>
-        <w:t xml:space="preserve">"jamais"</w:t>
-      </w:r>
-      <w:r>
-        <w:rPr>
-          <w:rFonts w:ascii="Times New Roman" w:cs="Times New Roman" w:eastAsia="Times New Roman" w:hAnsi="Times New Roman"/>
-          <w:b w:val="0"/>
-          <w:i w:val="0"/>
-          <w:smallCaps w:val="0"/>
-          <w:strike w:val="0"/>
-          <w:color w:val="000000"/>
-          <w:sz w:val="22"/>
-          <w:szCs w:val="22"/>
-          <w:u w:val="none"/>
-          <w:shd w:fill="auto" w:val="clear"/>
-          <w:vertAlign w:val="baseline"/>
-          <w:rtl w:val="0"/>
-        </w:rPr>
-        <w:t xml:space="preserve">), um sinalizador é ativado para inverter a polaridade do próximo termo relevante. Conjunções adversativas, como </w:t>
-      </w:r>
-      <w:r>
-        <w:rPr>
-          <w:rFonts w:ascii="Times New Roman" w:cs="Times New Roman" w:eastAsia="Times New Roman" w:hAnsi="Times New Roman"/>
-          <w:b w:val="0"/>
-          <w:i w:val="1"/>
-          <w:smallCaps w:val="0"/>
-          <w:strike w:val="0"/>
-          <w:color w:val="000000"/>
-          <w:sz w:val="22"/>
-          <w:szCs w:val="22"/>
-          <w:u w:val="none"/>
-          <w:shd w:fill="auto" w:val="clear"/>
-          <w:vertAlign w:val="baseline"/>
-          <w:rtl w:val="0"/>
-        </w:rPr>
-        <w:t xml:space="preserve">"mas",</w:t>
-      </w:r>
-      <w:r>
-        <w:rPr>
-          <w:rFonts w:ascii="Times New Roman" w:cs="Times New Roman" w:eastAsia="Times New Roman" w:hAnsi="Times New Roman"/>
-          <w:b w:val="0"/>
-          <w:i w:val="0"/>
-          <w:smallCaps w:val="0"/>
-          <w:strike w:val="0"/>
-          <w:color w:val="000000"/>
-          <w:sz w:val="22"/>
-          <w:szCs w:val="22"/>
-          <w:u w:val="none"/>
-          <w:shd w:fill="auto" w:val="clear"/>
-          <w:vertAlign w:val="baseline"/>
-          <w:rtl w:val="0"/>
-        </w:rPr>
-        <w:t xml:space="preserve"> disparam um reset imediato do contexto, zerando o score acumulado para evitar contradições. </w:t>
-      </w:r>
-    </w:p>
-    <w:p>
-      <w:pPr>
-        <w:keepNext w:val="0"/>
-        <w:keepLines w:val="0"/>
-        <w:pageBreakBefore w:val="0"/>
-        <w:widowControl w:val="1"/>
-        <w:numPr>
-          <w:ilvl w:val="0"/>
-          <w:numId w:val="3"/>
-        </w:numPr>
-        <w:pBdr>
-          <w:top w:space="0" w:sz="0" w:val="nil"/>
-          <w:left w:space="0" w:sz="0" w:val="nil"/>
-          <w:bottom w:space="0" w:sz="0" w:val="nil"/>
-          <w:right w:space="0" w:sz="0" w:val="nil"/>
-          <w:between w:space="0" w:sz="0" w:val="nil"/>
-        </w:pBdr>
-        <w:shd w:fill="auto" w:val="clear"/>
-        <w:spacing w:after="160" w:before="0" w:line="360" w:lineRule="auto"/>
-        <w:ind w:left="720" w:right="0" w:hanging="360"/>
-        <w:jc w:val="both"/>
-        <w:rPr>
-          <w:rFonts w:ascii="Times New Roman" w:cs="Times New Roman" w:eastAsia="Times New Roman" w:hAnsi="Times New Roman"/>
-          <w:b w:val="0"/>
-          <w:i w:val="0"/>
-          <w:smallCaps w:val="0"/>
-          <w:strike w:val="0"/>
-          <w:color w:val="000000"/>
-          <w:sz w:val="22"/>
-          <w:szCs w:val="22"/>
-          <w:u w:val="none"/>
-          <w:shd w:fill="auto" w:val="clear"/>
-          <w:vertAlign w:val="baseline"/>
-        </w:rPr>
-      </w:pPr>
-      <w:r>
-        <w:rPr>
-          <w:rFonts w:ascii="Times New Roman" w:cs="Times New Roman" w:eastAsia="Times New Roman" w:hAnsi="Times New Roman"/>
-          <w:b w:val="0"/>
-          <w:i w:val="0"/>
-          <w:smallCaps w:val="0"/>
-          <w:strike w:val="0"/>
-          <w:color w:val="000000"/>
-          <w:sz w:val="22"/>
-          <w:szCs w:val="22"/>
-          <w:u w:val="none"/>
-          <w:shd w:fill="auto" w:val="clear"/>
-          <w:vertAlign w:val="baseline"/>
-          <w:rtl w:val="0"/>
-        </w:rPr>
-        <w:t xml:space="preserve">Finalmente, a valência total é calculada integrando os efeitos cumulativos de </w:t>
-      </w:r>
-      <w:r>
-        <w:rPr>
-          <w:rFonts w:ascii="Times New Roman" w:cs="Times New Roman" w:eastAsia="Times New Roman" w:hAnsi="Times New Roman"/>
-          <w:b w:val="0"/>
-          <w:i w:val="1"/>
-          <w:smallCaps w:val="0"/>
-          <w:strike w:val="0"/>
-          <w:color w:val="000000"/>
-          <w:sz w:val="22"/>
-          <w:szCs w:val="22"/>
-          <w:u w:val="none"/>
-          <w:shd w:fill="auto" w:val="clear"/>
-          <w:vertAlign w:val="baseline"/>
-          <w:rtl w:val="0"/>
-        </w:rPr>
-        <w:t xml:space="preserve">boosters</w:t>
-      </w:r>
-      <w:r>
-        <w:rPr>
-          <w:rFonts w:ascii="Times New Roman" w:cs="Times New Roman" w:eastAsia="Times New Roman" w:hAnsi="Times New Roman"/>
-          <w:b w:val="0"/>
-          <w:i w:val="0"/>
-          <w:smallCaps w:val="0"/>
-          <w:strike w:val="0"/>
-          <w:color w:val="000000"/>
-          <w:sz w:val="22"/>
-          <w:szCs w:val="22"/>
-          <w:u w:val="none"/>
-          <w:shd w:fill="auto" w:val="clear"/>
-          <w:vertAlign w:val="baseline"/>
-          <w:rtl w:val="0"/>
-        </w:rPr>
-        <w:t xml:space="preserve">, negações e resets, com ajustes empíricos para casos onde múltiplas regras interagem (ex: </w:t>
-      </w:r>
-      <w:r>
-        <w:rPr>
-          <w:rFonts w:ascii="Times New Roman" w:cs="Times New Roman" w:eastAsia="Times New Roman" w:hAnsi="Times New Roman"/>
-          <w:b w:val="0"/>
-          <w:i w:val="1"/>
-          <w:smallCaps w:val="0"/>
-          <w:strike w:val="0"/>
-          <w:color w:val="000000"/>
-          <w:sz w:val="22"/>
-          <w:szCs w:val="22"/>
-          <w:u w:val="none"/>
-          <w:shd w:fill="auto" w:val="clear"/>
-          <w:vertAlign w:val="baseline"/>
-          <w:rtl w:val="0"/>
-        </w:rPr>
-        <w:t xml:space="preserve">"nunca foi completamente ruim"</w:t>
+          <w:rtl w:val="0"/>
+        </w:rPr>
+        <w:t xml:space="preserve">resets</w:t>
       </w:r>
       <w:sdt>
         <w:sdtPr>
@@ -4812,35 +4340,16 @@
           <w:r>
             <w:rPr>
               <w:rFonts w:ascii="Cardo" w:cs="Cardo" w:eastAsia="Cardo" w:hAnsi="Cardo"/>
-              <w:b w:val="0"/>
-              <w:i w:val="0"/>
-              <w:smallCaps w:val="0"/>
-              <w:strike w:val="0"/>
-              <w:color w:val="000000"/>
-              <w:sz w:val="22"/>
-              <w:szCs w:val="22"/>
-              <w:u w:val="none"/>
-              <w:shd w:fill="auto" w:val="clear"/>
-              <w:vertAlign w:val="baseline"/>
               <w:rtl w:val="0"/>
             </w:rPr>
-            <w:t xml:space="preserve"> → negação dupla + </w:t>
+            <w:t xml:space="preserve">, com ajustes empíricos para casos onde múltiplas regras interagem (ex: "nunca foi completamente ruim" → negação dupla + </w:t>
           </w:r>
         </w:sdtContent>
       </w:sdt>
       <w:r>
         <w:rPr>
           <w:rFonts w:ascii="Times New Roman" w:cs="Times New Roman" w:eastAsia="Times New Roman" w:hAnsi="Times New Roman"/>
-          <w:b w:val="0"/>
           <w:i w:val="1"/>
-          <w:smallCaps w:val="0"/>
-          <w:strike w:val="0"/>
-          <w:color w:val="000000"/>
-          <w:sz w:val="22"/>
-          <w:szCs w:val="22"/>
-          <w:u w:val="none"/>
-          <w:shd w:fill="auto" w:val="clear"/>
-          <w:vertAlign w:val="baseline"/>
           <w:rtl w:val="0"/>
         </w:rPr>
         <w:t xml:space="preserve">booster</w:t>
@@ -4848,19 +4357,24 @@
       <w:r>
         <w:rPr>
           <w:rFonts w:ascii="Times New Roman" w:cs="Times New Roman" w:eastAsia="Times New Roman" w:hAnsi="Times New Roman"/>
-          <w:b w:val="0"/>
-          <w:i w:val="0"/>
-          <w:smallCaps w:val="0"/>
-          <w:strike w:val="0"/>
-          <w:color w:val="000000"/>
-          <w:sz w:val="22"/>
-          <w:szCs w:val="22"/>
-          <w:u w:val="none"/>
-          <w:shd w:fill="auto" w:val="clear"/>
-          <w:vertAlign w:val="baseline"/>
-          <w:rtl w:val="0"/>
-        </w:rPr>
-        <w:t xml:space="preserve">). Essa pipeline garante que interações complexas entre palavras sejam modeladas sem dependência de treinamento estatístico.</w:t>
+          <w:rtl w:val="0"/>
+        </w:rPr>
+        <w:t xml:space="preserve">). Essa </w:t>
+      </w:r>
+      <w:r>
+        <w:rPr>
+          <w:rFonts w:ascii="Times New Roman" w:cs="Times New Roman" w:eastAsia="Times New Roman" w:hAnsi="Times New Roman"/>
+          <w:i w:val="1"/>
+          <w:rtl w:val="0"/>
+        </w:rPr>
+        <w:t xml:space="preserve">pipeline</w:t>
+      </w:r>
+      <w:r>
+        <w:rPr>
+          <w:rFonts w:ascii="Times New Roman" w:cs="Times New Roman" w:eastAsia="Times New Roman" w:hAnsi="Times New Roman"/>
+          <w:rtl w:val="0"/>
+        </w:rPr>
+        <w:t xml:space="preserve"> garante que interações complexas entre palavras sejam modeladas sem dependência de treinamento estatístico.</w:t>
       </w:r>
     </w:p>
     <w:p>
@@ -4944,16 +4458,16 @@
           <wp:inline distB="114300" distT="114300" distL="114300" distR="114300">
             <wp:extent cx="2724150" cy="2540911"/>
             <wp:effectExtent b="0" l="0" r="0" t="0"/>
-            <wp:docPr id="15" name="image1.png"/>
+            <wp:docPr id="15" name="image3.png"/>
             <a:graphic>
               <a:graphicData uri="http://schemas.openxmlformats.org/drawingml/2006/picture">
                 <pic:pic>
                   <pic:nvPicPr>
-                    <pic:cNvPr id="0" name="image1.png"/>
+                    <pic:cNvPr id="0" name="image3.png"/>
                     <pic:cNvPicPr preferRelativeResize="0"/>
                   </pic:nvPicPr>
                   <pic:blipFill>
-                    <a:blip r:embed="rId16"/>
+                    <a:blip r:embed="rId20"/>
                     <a:srcRect b="0" l="0" r="0" t="0"/>
                     <a:stretch>
                       <a:fillRect/>
@@ -4981,16 +4495,16 @@
           <wp:inline distB="114300" distT="114300" distL="114300" distR="114300">
             <wp:extent cx="2924175" cy="2531386"/>
             <wp:effectExtent b="0" l="0" r="0" t="0"/>
-            <wp:docPr id="16" name="image6.png"/>
+            <wp:docPr id="16" name="image1.png"/>
             <a:graphic>
               <a:graphicData uri="http://schemas.openxmlformats.org/drawingml/2006/picture">
                 <pic:pic>
                   <pic:nvPicPr>
-                    <pic:cNvPr id="0" name="image6.png"/>
+                    <pic:cNvPr id="0" name="image1.png"/>
                     <pic:cNvPicPr preferRelativeResize="0"/>
                   </pic:nvPicPr>
                   <pic:blipFill>
-                    <a:blip r:embed="rId17"/>
+                    <a:blip r:embed="rId21"/>
                     <a:srcRect b="0" l="0" r="0" t="0"/>
                     <a:stretch>
                       <a:fillRect/>
@@ -5080,34 +4594,6 @@
     </w:p>
     <w:p>
       <w:pPr>
-        <w:spacing w:line="360" w:lineRule="auto"/>
-        <w:jc w:val="both"/>
-        <w:rPr>
-          <w:rFonts w:ascii="Times New Roman" w:cs="Times New Roman" w:eastAsia="Times New Roman" w:hAnsi="Times New Roman"/>
-        </w:rPr>
-      </w:pPr>
-      <w:r>
-        <w:rPr>
-          <w:rtl w:val="0"/>
-        </w:rPr>
-      </w:r>
-    </w:p>
-    <w:p>
-      <w:pPr>
-        <w:spacing w:line="360" w:lineRule="auto"/>
-        <w:jc w:val="both"/>
-        <w:rPr>
-          <w:rFonts w:ascii="Times New Roman" w:cs="Times New Roman" w:eastAsia="Times New Roman" w:hAnsi="Times New Roman"/>
-        </w:rPr>
-      </w:pPr>
-      <w:r>
-        <w:rPr>
-          <w:rtl w:val="0"/>
-        </w:rPr>
-      </w:r>
-    </w:p>
-    <w:p>
-      <w:pPr>
         <w:pStyle w:val="Heading1"/>
         <w:rPr>
           <w:rFonts w:ascii="Times New Roman" w:cs="Times New Roman" w:eastAsia="Times New Roman" w:hAnsi="Times New Roman"/>
@@ -5216,16 +4702,16 @@
           <wp:inline distB="114300" distT="114300" distL="114300" distR="114300">
             <wp:extent cx="5715953" cy="3457575"/>
             <wp:effectExtent b="0" l="0" r="0" t="0"/>
-            <wp:docPr id="14" name="image3.png"/>
+            <wp:docPr id="14" name="image7.png"/>
             <a:graphic>
               <a:graphicData uri="http://schemas.openxmlformats.org/drawingml/2006/picture">
                 <pic:pic>
                   <pic:nvPicPr>
-                    <pic:cNvPr id="0" name="image3.png"/>
+                    <pic:cNvPr id="0" name="image7.png"/>
                     <pic:cNvPicPr preferRelativeResize="0"/>
                   </pic:nvPicPr>
                   <pic:blipFill>
-                    <a:blip r:embed="rId18"/>
+                    <a:blip r:embed="rId22"/>
                     <a:srcRect b="0" l="0" r="0" t="0"/>
                     <a:stretch>
                       <a:fillRect/>
@@ -5449,16 +4935,16 @@
           <wp:inline distB="0" distT="0" distL="0" distR="0">
             <wp:extent cx="5724525" cy="3084732"/>
             <wp:effectExtent b="0" l="0" r="0" t="0"/>
-            <wp:docPr descr="A screenshot of a computer&#10;&#10;AI-generated content may be incorrect." id="24" name="image7.png"/>
+            <wp:docPr descr="A screenshot of a computer&#10;&#10;AI-generated content may be incorrect." id="24" name="image11.png"/>
             <a:graphic>
               <a:graphicData uri="http://schemas.openxmlformats.org/drawingml/2006/picture">
                 <pic:pic>
                   <pic:nvPicPr>
-                    <pic:cNvPr descr="A screenshot of a computer&#10;&#10;AI-generated content may be incorrect." id="0" name="image7.png"/>
+                    <pic:cNvPr descr="A screenshot of a computer&#10;&#10;AI-generated content may be incorrect." id="0" name="image11.png"/>
                     <pic:cNvPicPr preferRelativeResize="0"/>
                   </pic:nvPicPr>
                   <pic:blipFill>
-                    <a:blip r:embed="rId19"/>
+                    <a:blip r:embed="rId23"/>
                     <a:srcRect b="0" l="0" r="0" t="0"/>
                     <a:stretch>
                       <a:fillRect/>
@@ -5529,16 +5015,16 @@
           <wp:inline distB="0" distT="0" distL="0" distR="0">
             <wp:extent cx="5724525" cy="3058459"/>
             <wp:effectExtent b="0" l="0" r="0" t="0"/>
-            <wp:docPr descr="A screenshot of a computer&#10;&#10;AI-generated content may be incorrect." id="23" name="image10.png"/>
+            <wp:docPr descr="A screenshot of a computer&#10;&#10;AI-generated content may be incorrect." id="23" name="image6.png"/>
             <a:graphic>
               <a:graphicData uri="http://schemas.openxmlformats.org/drawingml/2006/picture">
                 <pic:pic>
                   <pic:nvPicPr>
-                    <pic:cNvPr descr="A screenshot of a computer&#10;&#10;AI-generated content may be incorrect." id="0" name="image10.png"/>
+                    <pic:cNvPr descr="A screenshot of a computer&#10;&#10;AI-generated content may be incorrect." id="0" name="image6.png"/>
                     <pic:cNvPicPr preferRelativeResize="0"/>
                   </pic:nvPicPr>
                   <pic:blipFill>
-                    <a:blip r:embed="rId20"/>
+                    <a:blip r:embed="rId24"/>
                     <a:srcRect b="0" l="0" r="0" t="0"/>
                     <a:stretch>
                       <a:fillRect/>
@@ -5585,8 +5071,8 @@
       </w:r>
     </w:p>
     <w:sectPr>
-      <w:headerReference r:id="rId21" w:type="default"/>
-      <w:headerReference r:id="rId22" w:type="even"/>
+      <w:headerReference r:id="rId25" w:type="default"/>
+      <w:headerReference r:id="rId26" w:type="even"/>
       <w:pgSz w:h="16838" w:w="11906" w:orient="portrait"/>
       <w:pgMar w:bottom="567" w:top="1134" w:left="1701" w:right="1134" w:header="0" w:footer="0"/>
       <w:pgNumType w:start="1"/>
@@ -6285,93 +5771,111 @@
   <w:abstractNum w:abstractNumId="1">
     <w:lvl w:ilvl="0">
       <w:start w:val="1"/>
-      <w:numFmt w:val="decimal"/>
-      <w:lvlText w:val="%1)"/>
+      <w:numFmt w:val="bullet"/>
+      <w:lvlText w:val="●"/>
       <w:lvlJc w:val="left"/>
       <w:pPr>
-        <w:ind w:left="1854" w:hanging="360"/>
-      </w:pPr>
-      <w:rPr/>
+        <w:ind w:left="720" w:hanging="360"/>
+      </w:pPr>
+      <w:rPr>
+        <w:u w:val="none"/>
+      </w:rPr>
     </w:lvl>
     <w:lvl w:ilvl="1">
       <w:start w:val="1"/>
-      <w:numFmt w:val="lowerLetter"/>
-      <w:lvlText w:val="%2."/>
+      <w:numFmt w:val="bullet"/>
+      <w:lvlText w:val="○"/>
       <w:lvlJc w:val="left"/>
       <w:pPr>
-        <w:ind w:left="2574" w:hanging="360"/>
-      </w:pPr>
-      <w:rPr/>
+        <w:ind w:left="1440" w:hanging="360"/>
+      </w:pPr>
+      <w:rPr>
+        <w:u w:val="none"/>
+      </w:rPr>
     </w:lvl>
     <w:lvl w:ilvl="2">
       <w:start w:val="1"/>
-      <w:numFmt w:val="lowerRoman"/>
-      <w:lvlText w:val="%3."/>
-      <w:lvlJc w:val="right"/>
-      <w:pPr>
-        <w:ind w:left="3294" w:hanging="180"/>
-      </w:pPr>
-      <w:rPr/>
+      <w:numFmt w:val="bullet"/>
+      <w:lvlText w:val="■"/>
+      <w:lvlJc w:val="left"/>
+      <w:pPr>
+        <w:ind w:left="2160" w:hanging="360"/>
+      </w:pPr>
+      <w:rPr>
+        <w:u w:val="none"/>
+      </w:rPr>
     </w:lvl>
     <w:lvl w:ilvl="3">
       <w:start w:val="1"/>
-      <w:numFmt w:val="decimal"/>
-      <w:lvlText w:val="%4."/>
+      <w:numFmt w:val="bullet"/>
+      <w:lvlText w:val="●"/>
       <w:lvlJc w:val="left"/>
       <w:pPr>
-        <w:ind w:left="4014" w:hanging="360"/>
-      </w:pPr>
-      <w:rPr/>
+        <w:ind w:left="2880" w:hanging="360"/>
+      </w:pPr>
+      <w:rPr>
+        <w:u w:val="none"/>
+      </w:rPr>
     </w:lvl>
     <w:lvl w:ilvl="4">
       <w:start w:val="1"/>
-      <w:numFmt w:val="lowerLetter"/>
-      <w:lvlText w:val="%5."/>
+      <w:numFmt w:val="bullet"/>
+      <w:lvlText w:val="○"/>
       <w:lvlJc w:val="left"/>
       <w:pPr>
-        <w:ind w:left="4734" w:hanging="360"/>
-      </w:pPr>
-      <w:rPr/>
+        <w:ind w:left="3600" w:hanging="360"/>
+      </w:pPr>
+      <w:rPr>
+        <w:u w:val="none"/>
+      </w:rPr>
     </w:lvl>
     <w:lvl w:ilvl="5">
       <w:start w:val="1"/>
-      <w:numFmt w:val="lowerRoman"/>
-      <w:lvlText w:val="%6."/>
-      <w:lvlJc w:val="right"/>
-      <w:pPr>
-        <w:ind w:left="5454" w:hanging="180"/>
-      </w:pPr>
-      <w:rPr/>
+      <w:numFmt w:val="bullet"/>
+      <w:lvlText w:val="■"/>
+      <w:lvlJc w:val="left"/>
+      <w:pPr>
+        <w:ind w:left="4320" w:hanging="360"/>
+      </w:pPr>
+      <w:rPr>
+        <w:u w:val="none"/>
+      </w:rPr>
     </w:lvl>
     <w:lvl w:ilvl="6">
       <w:start w:val="1"/>
-      <w:numFmt w:val="decimal"/>
-      <w:lvlText w:val="%7."/>
+      <w:numFmt w:val="bullet"/>
+      <w:lvlText w:val="●"/>
       <w:lvlJc w:val="left"/>
       <w:pPr>
-        <w:ind w:left="6174" w:hanging="360"/>
-      </w:pPr>
-      <w:rPr/>
+        <w:ind w:left="5040" w:hanging="360"/>
+      </w:pPr>
+      <w:rPr>
+        <w:u w:val="none"/>
+      </w:rPr>
     </w:lvl>
     <w:lvl w:ilvl="7">
       <w:start w:val="1"/>
-      <w:numFmt w:val="lowerLetter"/>
-      <w:lvlText w:val="%8."/>
+      <w:numFmt w:val="bullet"/>
+      <w:lvlText w:val="○"/>
       <w:lvlJc w:val="left"/>
       <w:pPr>
-        <w:ind w:left="6894" w:hanging="360"/>
-      </w:pPr>
-      <w:rPr/>
+        <w:ind w:left="5760" w:hanging="360"/>
+      </w:pPr>
+      <w:rPr>
+        <w:u w:val="none"/>
+      </w:rPr>
     </w:lvl>
     <w:lvl w:ilvl="8">
       <w:start w:val="1"/>
-      <w:numFmt w:val="lowerRoman"/>
-      <w:lvlText w:val="%9."/>
-      <w:lvlJc w:val="right"/>
-      <w:pPr>
-        <w:ind w:left="7614" w:hanging="180"/>
-      </w:pPr>
-      <w:rPr/>
+      <w:numFmt w:val="bullet"/>
+      <w:lvlText w:val="■"/>
+      <w:lvlJc w:val="left"/>
+      <w:pPr>
+        <w:ind w:left="6480" w:hanging="360"/>
+      </w:pPr>
+      <w:rPr>
+        <w:u w:val="none"/>
+      </w:rPr>
     </w:lvl>
   </w:abstractNum>
   <w:abstractNum w:abstractNumId="2">
@@ -6381,12 +5885,9 @@
       <w:lvlText w:val="%1)"/>
       <w:lvlJc w:val="left"/>
       <w:pPr>
-        <w:ind w:left="720" w:hanging="360"/>
-      </w:pPr>
-      <w:rPr>
-        <w:b w:val="0"/>
-        <w:i w:val="0"/>
-      </w:rPr>
+        <w:ind w:left="1854" w:hanging="360"/>
+      </w:pPr>
+      <w:rPr/>
     </w:lvl>
     <w:lvl w:ilvl="1">
       <w:start w:val="1"/>
@@ -6394,7 +5895,7 @@
       <w:lvlText w:val="%2."/>
       <w:lvlJc w:val="left"/>
       <w:pPr>
-        <w:ind w:left="1440" w:hanging="360"/>
+        <w:ind w:left="2574" w:hanging="360"/>
       </w:pPr>
       <w:rPr/>
     </w:lvl>
@@ -6404,7 +5905,7 @@
       <w:lvlText w:val="%3."/>
       <w:lvlJc w:val="right"/>
       <w:pPr>
-        <w:ind w:left="2160" w:hanging="180"/>
+        <w:ind w:left="3294" w:hanging="180"/>
       </w:pPr>
       <w:rPr/>
     </w:lvl>
@@ -6414,7 +5915,7 @@
       <w:lvlText w:val="%4."/>
       <w:lvlJc w:val="left"/>
       <w:pPr>
-        <w:ind w:left="2880" w:hanging="360"/>
+        <w:ind w:left="4014" w:hanging="360"/>
       </w:pPr>
       <w:rPr/>
     </w:lvl>
@@ -6424,7 +5925,7 @@
       <w:lvlText w:val="%5."/>
       <w:lvlJc w:val="left"/>
       <w:pPr>
-        <w:ind w:left="3600" w:hanging="360"/>
+        <w:ind w:left="4734" w:hanging="360"/>
       </w:pPr>
       <w:rPr/>
     </w:lvl>
@@ -6434,7 +5935,7 @@
       <w:lvlText w:val="%6."/>
       <w:lvlJc w:val="right"/>
       <w:pPr>
-        <w:ind w:left="4320" w:hanging="180"/>
+        <w:ind w:left="5454" w:hanging="180"/>
       </w:pPr>
       <w:rPr/>
     </w:lvl>
@@ -6444,7 +5945,7 @@
       <w:lvlText w:val="%7."/>
       <w:lvlJc w:val="left"/>
       <w:pPr>
-        <w:ind w:left="5040" w:hanging="360"/>
+        <w:ind w:left="6174" w:hanging="360"/>
       </w:pPr>
       <w:rPr/>
     </w:lvl>
@@ -6454,7 +5955,7 @@
       <w:lvlText w:val="%8."/>
       <w:lvlJc w:val="left"/>
       <w:pPr>
-        <w:ind w:left="5760" w:hanging="360"/>
+        <w:ind w:left="6894" w:hanging="360"/>
       </w:pPr>
       <w:rPr/>
     </w:lvl>
@@ -6464,104 +5965,12 @@
       <w:lvlText w:val="%9."/>
       <w:lvlJc w:val="right"/>
       <w:pPr>
-        <w:ind w:left="6480" w:hanging="180"/>
+        <w:ind w:left="7614" w:hanging="180"/>
       </w:pPr>
       <w:rPr/>
     </w:lvl>
   </w:abstractNum>
   <w:abstractNum w:abstractNumId="3">
-    <w:lvl w:ilvl="0">
-      <w:start w:val="1"/>
-      <w:numFmt w:val="decimal"/>
-      <w:lvlText w:val="%1)"/>
-      <w:lvlJc w:val="left"/>
-      <w:pPr>
-        <w:ind w:left="720" w:hanging="360"/>
-      </w:pPr>
-      <w:rPr/>
-    </w:lvl>
-    <w:lvl w:ilvl="1">
-      <w:start w:val="1"/>
-      <w:numFmt w:val="lowerLetter"/>
-      <w:lvlText w:val="%2."/>
-      <w:lvlJc w:val="left"/>
-      <w:pPr>
-        <w:ind w:left="1440" w:hanging="360"/>
-      </w:pPr>
-      <w:rPr/>
-    </w:lvl>
-    <w:lvl w:ilvl="2">
-      <w:start w:val="1"/>
-      <w:numFmt w:val="lowerRoman"/>
-      <w:lvlText w:val="%3."/>
-      <w:lvlJc w:val="right"/>
-      <w:pPr>
-        <w:ind w:left="2160" w:hanging="180"/>
-      </w:pPr>
-      <w:rPr/>
-    </w:lvl>
-    <w:lvl w:ilvl="3">
-      <w:start w:val="1"/>
-      <w:numFmt w:val="decimal"/>
-      <w:lvlText w:val="%4."/>
-      <w:lvlJc w:val="left"/>
-      <w:pPr>
-        <w:ind w:left="2880" w:hanging="360"/>
-      </w:pPr>
-      <w:rPr/>
-    </w:lvl>
-    <w:lvl w:ilvl="4">
-      <w:start w:val="1"/>
-      <w:numFmt w:val="lowerLetter"/>
-      <w:lvlText w:val="%5."/>
-      <w:lvlJc w:val="left"/>
-      <w:pPr>
-        <w:ind w:left="3600" w:hanging="360"/>
-      </w:pPr>
-      <w:rPr/>
-    </w:lvl>
-    <w:lvl w:ilvl="5">
-      <w:start w:val="1"/>
-      <w:numFmt w:val="lowerRoman"/>
-      <w:lvlText w:val="%6."/>
-      <w:lvlJc w:val="right"/>
-      <w:pPr>
-        <w:ind w:left="4320" w:hanging="180"/>
-      </w:pPr>
-      <w:rPr/>
-    </w:lvl>
-    <w:lvl w:ilvl="6">
-      <w:start w:val="1"/>
-      <w:numFmt w:val="decimal"/>
-      <w:lvlText w:val="%7."/>
-      <w:lvlJc w:val="left"/>
-      <w:pPr>
-        <w:ind w:left="5040" w:hanging="360"/>
-      </w:pPr>
-      <w:rPr/>
-    </w:lvl>
-    <w:lvl w:ilvl="7">
-      <w:start w:val="1"/>
-      <w:numFmt w:val="lowerLetter"/>
-      <w:lvlText w:val="%8."/>
-      <w:lvlJc w:val="left"/>
-      <w:pPr>
-        <w:ind w:left="5760" w:hanging="360"/>
-      </w:pPr>
-      <w:rPr/>
-    </w:lvl>
-    <w:lvl w:ilvl="8">
-      <w:start w:val="1"/>
-      <w:numFmt w:val="lowerRoman"/>
-      <w:lvlText w:val="%9."/>
-      <w:lvlJc w:val="right"/>
-      <w:pPr>
-        <w:ind w:left="6480" w:hanging="180"/>
-      </w:pPr>
-      <w:rPr/>
-    </w:lvl>
-  </w:abstractNum>
-  <w:abstractNum w:abstractNumId="4">
     <w:lvl w:ilvl="0">
       <w:start w:val="1"/>
       <w:numFmt w:val="decimal"/>
@@ -6661,9 +6070,6 @@
   </w:num>
   <w:num w:numId="3">
     <w:abstractNumId w:val="3"/>
-  </w:num>
-  <w:num w:numId="4">
-    <w:abstractNumId w:val="4"/>
   </w:num>
 </w:numbering>
 </file>

</xml_diff>